<commit_message>
[feature/writing_bar] finish version 1.2
</commit_message>
<xml_diff>
--- a/document/nodule_me_user_guide.docx
+++ b/document/nodule_me_user_guide.docx
@@ -199,7 +199,16 @@
                                         <w:sz w:val="24"/>
                                         <w:szCs w:val="24"/>
                                       </w:rPr>
-                                      <w:t>version 1.1 - eNG</w:t>
+                                      <w:t>version 1.2</w:t>
+                                    </w:r>
+                                    <w:r>
+                                      <w:rPr>
+                                        <w:caps/>
+                                        <w:color w:val="4472C4" w:themeColor="accent5"/>
+                                        <w:sz w:val="24"/>
+                                        <w:szCs w:val="24"/>
+                                      </w:rPr>
+                                      <w:t xml:space="preserve"> - eNG</w:t>
                                     </w:r>
                                   </w:p>
                                 </w:sdtContent>
@@ -342,7 +351,16 @@
                                   <w:sz w:val="24"/>
                                   <w:szCs w:val="24"/>
                                 </w:rPr>
-                                <w:t>version 1.1 - eNG</w:t>
+                                <w:t>version 1.2</w:t>
+                              </w:r>
+                              <w:r>
+                                <w:rPr>
+                                  <w:caps/>
+                                  <w:color w:val="4472C4" w:themeColor="accent5"/>
+                                  <w:sz w:val="24"/>
+                                  <w:szCs w:val="24"/>
+                                </w:rPr>
+                                <w:t xml:space="preserve"> - eNG</w:t>
                               </w:r>
                             </w:p>
                           </w:sdtContent>
@@ -734,7 +752,25 @@
         <w:rPr>
           <w:b/>
         </w:rPr>
-        <w:t>4. Contrast, Zoom and Z-index</w:t>
+        <w:t>4</w:t>
+      </w:r>
+      <w:r>
+        <w:rPr>
+          <w:b/>
+        </w:rPr>
+        <w:t>.</w:t>
+      </w:r>
+      <w:r>
+        <w:rPr>
+          <w:b/>
+        </w:rPr>
+        <w:t xml:space="preserve"> </w:t>
+      </w:r>
+      <w:r>
+        <w:rPr>
+          <w:b/>
+        </w:rPr>
+        <w:t>Find lung nodule by yourself</w:t>
       </w:r>
       <w:r>
         <w:rPr>
@@ -809,7 +845,7 @@
           <w:b/>
         </w:rPr>
         <w:tab/>
-        <w:t>7</w:t>
+        <w:t>8</w:t>
       </w:r>
     </w:p>
     <w:p>
@@ -929,7 +965,19 @@
         <w:rPr>
           <w:b/>
         </w:rPr>
-        <w:t>8. Save data</w:t>
+        <w:t>8</w:t>
+      </w:r>
+      <w:r>
+        <w:rPr>
+          <w:b/>
+        </w:rPr>
+        <w:t>.</w:t>
+      </w:r>
+      <w:r>
+        <w:rPr>
+          <w:b/>
+        </w:rPr>
+        <w:t xml:space="preserve"> Contrast, Zoom and Z-index</w:t>
       </w:r>
       <w:r>
         <w:rPr>
@@ -954,6 +1002,20 @@
           <w:b/>
         </w:rPr>
         <w:tab/>
+        <w:t>14</w:t>
+      </w:r>
+    </w:p>
+    <w:p>
+      <w:pPr>
+        <w:rPr>
+          <w:b/>
+        </w:rPr>
+      </w:pPr>
+      <w:r>
+        <w:rPr>
+          <w:b/>
+        </w:rPr>
+        <w:t>9. Save data</w:t>
       </w:r>
       <w:r>
         <w:rPr>
@@ -966,8 +1028,34 @@
           <w:b/>
         </w:rPr>
         <w:tab/>
-        <w:t>15</w:t>
-      </w:r>
+      </w:r>
+      <w:r>
+        <w:rPr>
+          <w:b/>
+        </w:rPr>
+        <w:tab/>
+      </w:r>
+      <w:r>
+        <w:rPr>
+          <w:b/>
+        </w:rPr>
+        <w:tab/>
+      </w:r>
+      <w:r>
+        <w:rPr>
+          <w:b/>
+        </w:rPr>
+        <w:tab/>
+      </w:r>
+      <w:r>
+        <w:rPr>
+          <w:b/>
+        </w:rPr>
+        <w:tab/>
+        <w:t>16</w:t>
+      </w:r>
+      <w:bookmarkStart w:id="0" w:name="_GoBack"/>
+      <w:bookmarkEnd w:id="0"/>
     </w:p>
     <w:p>
       <w:pPr>
@@ -1047,12 +1135,7 @@
         <w:t>nodule_me.zip</w:t>
       </w:r>
       <w:r>
-        <w:t xml:space="preserve"> at website</w:t>
-      </w:r>
-      <w:bookmarkStart w:id="0" w:name="_GoBack"/>
-      <w:bookmarkEnd w:id="0"/>
-      <w:r>
-        <w:t>.</w:t>
+        <w:t xml:space="preserve"> at website.</w:t>
       </w:r>
     </w:p>
     <w:p>
@@ -1112,42 +1195,37 @@
     </w:p>
     <w:p>
       <w:r>
-        <w:t xml:space="preserve">Place is </w:t>
+        <w:t>Location</w:t>
+      </w:r>
+      <w:r>
+        <w:t xml:space="preserve"> is </w:t>
       </w:r>
       <w:proofErr w:type="spellStart"/>
       <w:r>
-        <w:t>folloing</w:t>
+        <w:rPr>
+          <w:b/>
+        </w:rPr>
+        <w:t>nodule_me</w:t>
       </w:r>
       <w:proofErr w:type="spellEnd"/>
       <w:r>
-        <w:t xml:space="preserve"> </w:t>
+        <w:rPr>
+          <w:b/>
+        </w:rPr>
+        <w:t>/</w:t>
       </w:r>
       <w:proofErr w:type="spellStart"/>
       <w:r>
         <w:rPr>
           <w:b/>
         </w:rPr>
-        <w:t>nodule_me</w:t>
+        <w:t>src</w:t>
       </w:r>
       <w:proofErr w:type="spellEnd"/>
       <w:r>
         <w:rPr>
           <w:b/>
         </w:rPr>
-        <w:t>/</w:t>
-      </w:r>
-      <w:proofErr w:type="spellStart"/>
-      <w:r>
-        <w:rPr>
-          <w:b/>
-        </w:rPr>
-        <w:t>src</w:t>
-      </w:r>
-      <w:proofErr w:type="spellEnd"/>
-      <w:r>
-        <w:rPr>
-          <w:b/>
-        </w:rPr>
         <w:t>/nodule_me.exe</w:t>
       </w:r>
     </w:p>
@@ -1161,83 +1239,6 @@
         <w:rPr>
           <w:b/>
           <w:noProof/>
-        </w:rPr>
-        <w:drawing>
-          <wp:inline distT="0" distB="0" distL="0" distR="0">
-            <wp:extent cx="4699000" cy="1409700"/>
-            <wp:effectExtent l="0" t="0" r="6350" b="0"/>
-            <wp:docPr id="5" name="図 5" descr="C:\Users\pochi\AppData\Local\Microsoft\Windows\INetCache\Content.Word\folder.png"/>
-            <wp:cNvGraphicFramePr>
-              <a:graphicFrameLocks xmlns:a="http://schemas.openxmlformats.org/drawingml/2006/main" noChangeAspect="1"/>
-            </wp:cNvGraphicFramePr>
-            <a:graphic xmlns:a="http://schemas.openxmlformats.org/drawingml/2006/main">
-              <a:graphicData uri="http://schemas.openxmlformats.org/drawingml/2006/picture">
-                <pic:pic xmlns:pic="http://schemas.openxmlformats.org/drawingml/2006/picture">
-                  <pic:nvPicPr>
-                    <pic:cNvPr id="0" name="Picture 20" descr="C:\Users\pochi\AppData\Local\Microsoft\Windows\INetCache\Content.Word\folder.png"/>
-                    <pic:cNvPicPr>
-                      <a:picLocks noChangeAspect="1" noChangeArrowheads="1"/>
-                    </pic:cNvPicPr>
-                  </pic:nvPicPr>
-                  <pic:blipFill>
-                    <a:blip r:embed="rId9">
-                      <a:extLst>
-                        <a:ext uri="{28A0092B-C50C-407E-A947-70E740481C1C}">
-                          <a14:useLocalDpi xmlns:a14="http://schemas.microsoft.com/office/drawing/2010/main" val="0"/>
-                        </a:ext>
-                      </a:extLst>
-                    </a:blip>
-                    <a:srcRect/>
-                    <a:stretch>
-                      <a:fillRect/>
-                    </a:stretch>
-                  </pic:blipFill>
-                  <pic:spPr bwMode="auto">
-                    <a:xfrm>
-                      <a:off x="0" y="0"/>
-                      <a:ext cx="4699000" cy="1409700"/>
-                    </a:xfrm>
-                    <a:prstGeom prst="rect">
-                      <a:avLst/>
-                    </a:prstGeom>
-                    <a:noFill/>
-                    <a:ln>
-                      <a:noFill/>
-                    </a:ln>
-                  </pic:spPr>
-                </pic:pic>
-              </a:graphicData>
-            </a:graphic>
-          </wp:inline>
-        </w:drawing>
-      </w:r>
-    </w:p>
-    <w:p>
-      <w:pPr>
-        <w:rPr>
-          <w:b/>
-        </w:rPr>
-      </w:pPr>
-    </w:p>
-    <w:p>
-      <w:r>
-        <w:t>Double click to start Nodule me.</w:t>
-      </w:r>
-    </w:p>
-    <w:p>
-      <w:r>
-        <w:t>Please wait in a second to open the interface.</w:t>
-      </w:r>
-    </w:p>
-    <w:p>
-      <w:pPr>
-        <w:rPr>
-          <w:b/>
-        </w:rPr>
-      </w:pPr>
-      <w:r>
-        <w:rPr>
-          <w:b/>
         </w:rPr>
         <w:pict>
           <v:shapetype id="_x0000_t75" coordsize="21600,21600" o:spt="75" o:preferrelative="t" path="m@4@5l@4@11@9@11@9@5xe" filled="f" stroked="f">
@@ -1259,8 +1260,8 @@
             <v:path o:extrusionok="f" gradientshapeok="t" o:connecttype="rect"/>
             <o:lock v:ext="edit" aspectratio="t"/>
           </v:shapetype>
-          <v:shape id="_x0000_i1031" type="#_x0000_t75" style="width:394.5pt;height:185pt">
-            <v:imagedata r:id="rId10" o:title="folder2"/>
+          <v:shape id="_x0000_i1039" type="#_x0000_t75" style="width:425.2pt;height:113.65pt">
+            <v:imagedata r:id="rId9" o:title="folder"/>
           </v:shape>
         </w:pict>
       </w:r>
@@ -1273,6 +1274,40 @@
       </w:pPr>
     </w:p>
     <w:p>
+      <w:r>
+        <w:t>Double click to start Nodule me.</w:t>
+      </w:r>
+    </w:p>
+    <w:p>
+      <w:r>
+        <w:t>Please wait in a second to open the interface.</w:t>
+      </w:r>
+    </w:p>
+    <w:p>
+      <w:pPr>
+        <w:rPr>
+          <w:b/>
+        </w:rPr>
+      </w:pPr>
+      <w:r>
+        <w:rPr>
+          <w:b/>
+        </w:rPr>
+        <w:pict>
+          <v:shape id="_x0000_i1040" type="#_x0000_t75" style="width:425.05pt;height:113.85pt">
+            <v:imagedata r:id="rId10" o:title="nodule"/>
+          </v:shape>
+        </w:pict>
+      </w:r>
+    </w:p>
+    <w:p>
+      <w:pPr>
+        <w:rPr>
+          <w:b/>
+        </w:rPr>
+      </w:pPr>
+    </w:p>
+    <w:p>
       <w:pPr>
         <w:rPr>
           <w:b/>
@@ -1306,7 +1341,6 @@
           <w:color w:val="5B9BD5" w:themeColor="accent1"/>
           <w:sz w:val="32"/>
         </w:rPr>
-        <w:lastRenderedPageBreak/>
         <w:t xml:space="preserve">2. </w:t>
       </w:r>
       <w:r>
@@ -1342,6 +1376,7 @@
     <w:p/>
     <w:p>
       <w:r>
+        <w:lastRenderedPageBreak/>
         <w:t>Nodule me can use multi user. Please select your name in combo box.</w:t>
       </w:r>
     </w:p>
@@ -1353,7 +1388,7 @@
     <w:p>
       <w:r>
         <w:pict>
-          <v:shape id="_x0000_i1032" type="#_x0000_t75" style="width:157.5pt;height:74pt">
+          <v:shape id="_x0000_i1025" type="#_x0000_t75" style="width:157.5pt;height:74pt">
             <v:imagedata r:id="rId11" o:title="hello"/>
           </v:shape>
         </w:pict>
@@ -1459,10 +1494,18 @@
     </w:p>
     <w:p>
       <w:pPr>
-        <w:rPr>
-          <w:b/>
-        </w:rPr>
-      </w:pPr>
+        <w:widowControl/>
+        <w:jc w:val="left"/>
+        <w:rPr>
+          <w:b/>
+        </w:rPr>
+      </w:pPr>
+      <w:r>
+        <w:rPr>
+          <w:b/>
+        </w:rPr>
+        <w:br w:type="page"/>
+      </w:r>
     </w:p>
     <w:p>
       <w:pPr>
@@ -1529,7 +1572,7 @@
     <w:p>
       <w:r>
         <w:pict>
-          <v:shape id="_x0000_i1025" type="#_x0000_t75" style="width:330.5pt;height:230pt">
+          <v:shape id="_x0000_i1026" type="#_x0000_t75" style="width:330.5pt;height:230pt">
             <v:imagedata r:id="rId13" o:title="open1"/>
           </v:shape>
         </w:pict>
@@ -1593,6 +1636,11 @@
       </w:r>
     </w:p>
     <w:p>
+      <w:pPr>
+        <w:rPr>
+          <w:b/>
+        </w:rPr>
+      </w:pPr>
       <w:r>
         <w:rPr>
           <w:rFonts w:hint="eastAsia"/>
@@ -1605,620 +1653,92 @@
         </w:rPr>
         <w:t xml:space="preserve"> Demo file is in </w:t>
       </w:r>
+      <w:r>
+        <w:rPr>
+          <w:b/>
+        </w:rPr>
+        <w:t>nodule_me</w:t>
+      </w:r>
+      <w:r>
+        <w:rPr>
+          <w:b/>
+        </w:rPr>
+        <w:t>_sample.zip</w:t>
+      </w:r>
+      <w:r>
+        <w:rPr>
+          <w:b/>
+        </w:rPr>
+        <w:t xml:space="preserve"> </w:t>
+      </w:r>
+    </w:p>
+    <w:p>
+      <w:pPr>
+        <w:ind w:firstLineChars="150" w:firstLine="315"/>
+      </w:pPr>
+      <w:r>
+        <w:t>Please try if you don’t have any .</w:t>
+      </w:r>
       <w:proofErr w:type="spellStart"/>
       <w:r>
-        <w:t>nodule_me</w:t>
+        <w:t>dcm</w:t>
       </w:r>
       <w:proofErr w:type="spellEnd"/>
       <w:r>
-        <w:t>/</w:t>
-      </w:r>
-      <w:r>
-        <w:t>nodule1(</w:t>
-      </w:r>
-      <w:r>
-        <w:t>3000566-03192</w:t>
-      </w:r>
-      <w:r>
+        <w:t xml:space="preserve"> data.</w:t>
+      </w:r>
+    </w:p>
+    <w:p/>
+    <w:p>
+      <w:r>
+        <w:rPr>
+          <w:rFonts w:hint="eastAsia"/>
+        </w:rPr>
+        <w:t>(</w:t>
+      </w:r>
+      <w:r>
+        <w:t>You can also choose .</w:t>
+      </w:r>
+      <w:proofErr w:type="spellStart"/>
+      <w:r>
+        <w:t>png</w:t>
+      </w:r>
+      <w:proofErr w:type="spellEnd"/>
+      <w:r>
+        <w:t xml:space="preserve"> and .</w:t>
+      </w:r>
+      <w:proofErr w:type="spellStart"/>
+      <w:r>
+        <w:t>json</w:t>
+      </w:r>
+      <w:proofErr w:type="spellEnd"/>
+      <w:r>
+        <w:t xml:space="preserve"> file.</w:t>
+      </w:r>
+      <w:r>
+        <w:rPr>
+          <w:rFonts w:hint="eastAsia"/>
+        </w:rPr>
         <w:t>)</w:t>
       </w:r>
-      <w:r>
-        <w:t xml:space="preserve">. </w:t>
-      </w:r>
-    </w:p>
-    <w:p>
-      <w:pPr>
-        <w:ind w:firstLineChars="150" w:firstLine="315"/>
-      </w:pPr>
-      <w:r>
-        <w:t>Please try if you don’t have any .</w:t>
-      </w:r>
-      <w:proofErr w:type="spellStart"/>
-      <w:r>
-        <w:t>dcm</w:t>
-      </w:r>
-      <w:proofErr w:type="spellEnd"/>
-      <w:r>
-        <w:t xml:space="preserve"> data.</w:t>
-      </w:r>
-    </w:p>
-    <w:p/>
-    <w:p>
-      <w:r>
-        <w:t>(</w:t>
-      </w:r>
-      <w:r>
-        <w:t>Usually, one slice of CT scan images is associated with one .</w:t>
-      </w:r>
-      <w:proofErr w:type="spellStart"/>
-      <w:r>
-        <w:t>dcm</w:t>
-      </w:r>
-      <w:proofErr w:type="spellEnd"/>
-      <w:r>
-        <w:t xml:space="preserve"> file</w:t>
-      </w:r>
-      <w:r>
-        <w:t>.</w:t>
-      </w:r>
-    </w:p>
-    <w:p>
-      <w:r>
-        <w:t>Whichever you choose</w:t>
-      </w:r>
-      <w:r>
-        <w:t xml:space="preserve"> .</w:t>
-      </w:r>
-      <w:proofErr w:type="spellStart"/>
-      <w:r>
-        <w:t>dcm</w:t>
-      </w:r>
-      <w:proofErr w:type="spellEnd"/>
-      <w:r>
-        <w:t xml:space="preserve"> file, y</w:t>
-      </w:r>
-      <w:r>
-        <w:t>ou will have chosen all</w:t>
-      </w:r>
-      <w:r>
-        <w:t xml:space="preserve"> .</w:t>
-      </w:r>
-      <w:proofErr w:type="spellStart"/>
-      <w:r>
-        <w:t>dcm</w:t>
-      </w:r>
-      <w:proofErr w:type="spellEnd"/>
-      <w:r>
-        <w:t xml:space="preserve"> file in the folder.</w:t>
-      </w:r>
-      <w:r>
-        <w:t>)</w:t>
-      </w:r>
-    </w:p>
-    <w:p/>
-    <w:p>
-      <w:r>
-        <w:rPr>
-          <w:rFonts w:hint="eastAsia"/>
-        </w:rPr>
-        <w:t>(</w:t>
-      </w:r>
-      <w:r>
-        <w:t>You can also choose .</w:t>
-      </w:r>
-      <w:proofErr w:type="spellStart"/>
-      <w:r>
-        <w:t>png</w:t>
-      </w:r>
-      <w:proofErr w:type="spellEnd"/>
-      <w:r>
-        <w:t xml:space="preserve"> and .</w:t>
-      </w:r>
-      <w:proofErr w:type="spellStart"/>
-      <w:r>
-        <w:t>json</w:t>
-      </w:r>
-      <w:proofErr w:type="spellEnd"/>
-      <w:r>
-        <w:t xml:space="preserve"> file.</w:t>
-      </w:r>
-      <w:r>
-        <w:rPr>
-          <w:rFonts w:hint="eastAsia"/>
-        </w:rPr>
-        <w:t>)</w:t>
-      </w:r>
-    </w:p>
-    <w:p>
-      <w:pPr>
-        <w:rPr>
-          <w:b/>
-        </w:rPr>
-      </w:pPr>
-      <w:r>
-        <w:rPr>
-          <w:b/>
-        </w:rPr>
-        <w:lastRenderedPageBreak/>
-        <w:pict>
-          <v:shape id="_x0000_i1026" type="#_x0000_t75" style="width:339.65pt;height:257.4pt">
-            <v:imagedata r:id="rId14" o:title="open2"/>
-          </v:shape>
-        </w:pict>
-      </w:r>
-    </w:p>
-    <w:p>
-      <w:pPr>
-        <w:rPr>
-          <w:b/>
-        </w:rPr>
-      </w:pPr>
-    </w:p>
-    <w:p>
-      <w:pPr>
-        <w:rPr>
-          <w:b/>
-        </w:rPr>
-      </w:pPr>
-    </w:p>
-    <w:p>
-      <w:pPr>
-        <w:rPr>
-          <w:b/>
-        </w:rPr>
-      </w:pPr>
-      <w:r>
-        <w:rPr>
-          <w:b/>
-        </w:rPr>
-        <w:t>3.3 open DICOM data.</w:t>
-      </w:r>
-    </w:p>
-    <w:p>
-      <w:pPr>
-        <w:rPr>
-          <w:rFonts w:hint="eastAsia"/>
-          <w:b/>
-        </w:rPr>
-      </w:pPr>
-      <w:r>
-        <w:rPr>
-          <w:b/>
-        </w:rPr>
-        <w:pict>
-          <v:shape id="_x0000_i1033" type="#_x0000_t75" style="width:424.7pt;height:314.4pt">
-            <v:imagedata r:id="rId15" o:title="main1"/>
-          </v:shape>
-        </w:pict>
-      </w:r>
-    </w:p>
-    <w:p>
-      <w:pPr>
-        <w:rPr>
-          <w:b/>
-        </w:rPr>
-      </w:pPr>
-      <w:r>
-        <w:rPr>
-          <w:rFonts w:hint="eastAsia"/>
-          <w:b/>
-          <w:color w:val="5B9BD5" w:themeColor="accent1"/>
-          <w:sz w:val="32"/>
-        </w:rPr>
-        <w:lastRenderedPageBreak/>
-        <w:t>4.</w:t>
-      </w:r>
-      <w:r>
-        <w:rPr>
-          <w:b/>
-          <w:color w:val="5B9BD5" w:themeColor="accent1"/>
-          <w:sz w:val="32"/>
-        </w:rPr>
-        <w:t xml:space="preserve"> Contrast, Zoom and z-index.</w:t>
-      </w:r>
-    </w:p>
-    <w:p>
-      <w:pPr>
-        <w:pStyle w:val="a5"/>
-        <w:numPr>
-          <w:ilvl w:val="0"/>
-          <w:numId w:val="2"/>
-        </w:numPr>
-        <w:ind w:leftChars="0"/>
-        <w:rPr>
-          <w:b/>
-        </w:rPr>
-      </w:pPr>
-      <w:r>
-        <w:rPr>
-          <w:rFonts w:hint="eastAsia"/>
-          <w:b/>
-        </w:rPr>
-        <w:t xml:space="preserve">Contrast </w:t>
-      </w:r>
-      <w:r>
-        <w:rPr>
-          <w:b/>
-        </w:rPr>
-        <w:t>Adjustment function</w:t>
-      </w:r>
-    </w:p>
-    <w:p>
-      <w:pPr>
-        <w:rPr>
-          <w:b/>
-        </w:rPr>
-      </w:pPr>
-    </w:p>
-    <w:p>
-      <w:r>
-        <w:rPr>
-          <w:rFonts w:hint="eastAsia"/>
-        </w:rPr>
-        <w:t xml:space="preserve">Usually, DICOM data is 16bit but </w:t>
-      </w:r>
-      <w:r>
-        <w:t xml:space="preserve">most </w:t>
-      </w:r>
-      <w:r>
-        <w:rPr>
-          <w:rFonts w:hint="eastAsia"/>
-        </w:rPr>
-        <w:t>display</w:t>
-      </w:r>
-      <w:r>
-        <w:t xml:space="preserve"> can only show 8bit.</w:t>
-      </w:r>
-    </w:p>
-    <w:p>
-      <w:r>
-        <w:t xml:space="preserve">Horizontal length </w:t>
-      </w:r>
-      <w:r>
-        <w:t xml:space="preserve">is </w:t>
-      </w:r>
-      <w:r>
-        <w:t>[</w:t>
-      </w:r>
-      <w:r>
-        <w:t xml:space="preserve">-2024 </w:t>
-      </w:r>
-      <w:r>
-        <w:t>2024] (max and min of DICOM pixel array).</w:t>
-      </w:r>
-    </w:p>
-    <w:p>
-      <w:r>
-        <w:t>Vertical length is [0 255] (max and min of display luminance).</w:t>
-      </w:r>
-    </w:p>
-    <w:p>
-      <w:r>
-        <w:t>Histogram show value of DICOM pixel array.</w:t>
-      </w:r>
-    </w:p>
-    <w:p/>
-    <w:p>
-      <w:r>
-        <w:t>Please a</w:t>
-      </w:r>
-      <w:r>
-        <w:t>djust</w:t>
-      </w:r>
-      <w:r>
-        <w:t xml:space="preserve"> contrast</w:t>
-      </w:r>
-      <w:r>
-        <w:t xml:space="preserve"> to your liking</w:t>
-      </w:r>
-      <w:r>
-        <w:t xml:space="preserve"> by moving below MAX/MIN slide bar.</w:t>
-      </w:r>
-    </w:p>
-    <w:p/>
-    <w:p>
-      <w:r>
-        <w:pict>
-          <v:shape id="_x0000_i1027" type="#_x0000_t75" style="width:219.2pt;height:123.5pt">
-            <v:imagedata r:id="rId16" o:title="hist"/>
-          </v:shape>
-        </w:pict>
-      </w:r>
-    </w:p>
-    <w:p>
-      <w:pPr>
-        <w:pStyle w:val="a5"/>
-        <w:ind w:leftChars="0" w:left="360"/>
-      </w:pPr>
-    </w:p>
-    <w:p>
-      <w:pPr>
-        <w:pStyle w:val="a5"/>
-        <w:numPr>
-          <w:ilvl w:val="0"/>
-          <w:numId w:val="2"/>
-        </w:numPr>
-        <w:ind w:leftChars="0"/>
-        <w:rPr>
-          <w:b/>
-        </w:rPr>
-      </w:pPr>
-      <w:r>
-        <w:rPr>
-          <w:rFonts w:hint="eastAsia"/>
-          <w:b/>
-        </w:rPr>
-        <w:t>Zoom and Map function</w:t>
-      </w:r>
-    </w:p>
-    <w:p>
-      <w:pPr>
-        <w:rPr>
-          <w:b/>
-        </w:rPr>
-      </w:pPr>
-    </w:p>
-    <w:p>
-      <w:r>
-        <w:rPr>
-          <w:rFonts w:hint="eastAsia"/>
-        </w:rPr>
-        <w:t>You can</w:t>
-      </w:r>
-      <w:r>
-        <w:t xml:space="preserve"> zoom up/down by pushing button or mouse r</w:t>
-      </w:r>
-      <w:r>
-        <w:t>otate mouse wheel</w:t>
-      </w:r>
-      <w:r>
-        <w:t>.</w:t>
-      </w:r>
-    </w:p>
-    <w:p>
-      <w:r>
-        <w:t>Also you can change area by dragging red square or scroll bar around canvas.</w:t>
-      </w:r>
-    </w:p>
-    <w:p>
-      <w:r>
-        <w:pict>
-          <v:shape id="_x0000_i1028" type="#_x0000_t75" style="width:161.5pt;height:157.5pt">
-            <v:imagedata r:id="rId17" o:title="キャプチャ"/>
-          </v:shape>
-        </w:pict>
-      </w:r>
-    </w:p>
-    <w:p/>
-    <w:p/>
-    <w:p/>
-    <w:p/>
-    <w:p/>
-    <w:p>
-      <w:pPr>
-        <w:pStyle w:val="a5"/>
-        <w:numPr>
-          <w:ilvl w:val="0"/>
-          <w:numId w:val="2"/>
-        </w:numPr>
-        <w:ind w:leftChars="0"/>
-        <w:rPr>
-          <w:b/>
-        </w:rPr>
-      </w:pPr>
-      <w:r>
-        <w:rPr>
-          <w:rFonts w:hint="eastAsia"/>
-          <w:b/>
-        </w:rPr>
-        <w:t>Z</w:t>
-      </w:r>
-      <w:r>
-        <w:rPr>
-          <w:b/>
-        </w:rPr>
-        <w:t>-index</w:t>
-      </w:r>
-      <w:r>
-        <w:rPr>
-          <w:rFonts w:hint="eastAsia"/>
-          <w:b/>
-        </w:rPr>
-        <w:t xml:space="preserve"> function</w:t>
-      </w:r>
-    </w:p>
-    <w:p>
-      <w:pPr>
-        <w:rPr>
-          <w:b/>
-        </w:rPr>
-      </w:pPr>
-    </w:p>
-    <w:p>
-      <w:r>
-        <w:t xml:space="preserve">Usually, CT-images is 3D volume data. </w:t>
-      </w:r>
-    </w:p>
-    <w:p>
-      <w:r>
-        <w:t>You can change z-index by index slide bar or spin box.</w:t>
-      </w:r>
-    </w:p>
-    <w:p/>
-    <w:p>
-      <w:r>
-        <w:pict>
-          <v:shape id="_x0000_i1029" type="#_x0000_t75" style="width:309.4pt;height:138.1pt">
-            <v:imagedata r:id="rId18" o:title="z-index" croptop="9516f" cropright="6141f"/>
-          </v:shape>
-        </w:pict>
-      </w:r>
-    </w:p>
-    <w:p/>
-    <w:p/>
-    <w:p>
-      <w:pPr>
-        <w:rPr>
-          <w:b/>
-          <w:color w:val="5B9BD5" w:themeColor="accent1"/>
-          <w:sz w:val="32"/>
-        </w:rPr>
-      </w:pPr>
-      <w:r>
-        <w:rPr>
-          <w:b/>
-          <w:color w:val="5B9BD5" w:themeColor="accent1"/>
-          <w:sz w:val="32"/>
-        </w:rPr>
-        <w:t>5</w:t>
-      </w:r>
-      <w:r>
-        <w:rPr>
-          <w:rFonts w:hint="eastAsia"/>
-          <w:b/>
-          <w:color w:val="5B9BD5" w:themeColor="accent1"/>
-          <w:sz w:val="32"/>
-        </w:rPr>
-        <w:t xml:space="preserve">. </w:t>
-      </w:r>
-      <w:r>
-        <w:rPr>
-          <w:b/>
-          <w:color w:val="5B9BD5" w:themeColor="accent1"/>
-          <w:sz w:val="32"/>
-        </w:rPr>
-        <w:t>Labeling</w:t>
-      </w:r>
-    </w:p>
-    <w:p>
-      <w:pPr>
-        <w:rPr>
-          <w:rFonts w:hint="eastAsia"/>
-          <w:b/>
-        </w:rPr>
-      </w:pPr>
-      <w:r>
-        <w:rPr>
-          <w:rFonts w:hint="eastAsia"/>
-          <w:b/>
-        </w:rPr>
-        <w:t>5.1</w:t>
-      </w:r>
-      <w:r>
-        <w:rPr>
-          <w:b/>
-        </w:rPr>
-        <w:t xml:space="preserve"> set [PEN] tool</w:t>
-      </w:r>
-    </w:p>
-    <w:p>
-      <w:r>
-        <w:t>If you don’t close PEN, please select PEN tool.</w:t>
-      </w:r>
-    </w:p>
-    <w:p>
-      <w:pPr>
-        <w:rPr>
-          <w:b/>
-        </w:rPr>
-      </w:pPr>
-      <w:r>
-        <w:rPr>
-          <w:b/>
-        </w:rPr>
-        <w:pict>
-          <v:shape id="_x0000_i1030" type="#_x0000_t75" style="width:72.5pt;height:102pt">
-            <v:imagedata r:id="rId19" o:title="tool1"/>
-          </v:shape>
-        </w:pict>
-      </w:r>
-    </w:p>
-    <w:p/>
-    <w:p>
-      <w:pPr>
-        <w:rPr>
-          <w:rFonts w:hint="eastAsia"/>
-        </w:rPr>
-      </w:pPr>
-    </w:p>
-    <w:p>
-      <w:pPr>
-        <w:rPr>
-          <w:b/>
-        </w:rPr>
-      </w:pPr>
-      <w:r>
-        <w:rPr>
-          <w:rFonts w:hint="eastAsia"/>
-          <w:b/>
-        </w:rPr>
-        <w:t>5.2 click canvas</w:t>
-      </w:r>
-      <w:r>
-        <w:rPr>
-          <w:b/>
-        </w:rPr>
-        <w:t xml:space="preserve"> and add points of label</w:t>
-      </w:r>
-      <w:r>
-        <w:rPr>
-          <w:rFonts w:hint="eastAsia"/>
-          <w:b/>
-        </w:rPr>
-        <w:t>.</w:t>
-      </w:r>
-    </w:p>
-    <w:p>
-      <w:pPr>
-        <w:rPr>
-          <w:b/>
-        </w:rPr>
-      </w:pPr>
-    </w:p>
-    <w:p>
-      <w:r>
-        <w:t>When you find nodule, please start to label by click in canvas.</w:t>
-      </w:r>
-    </w:p>
-    <w:p>
-      <w:r>
-        <w:t>(After first pointing, pen (step1/2)</w:t>
-      </w:r>
-      <w:r>
+    </w:p>
+    <w:p>
+      <w:r>
+        <w:rPr>
+          <w:b/>
+        </w:rPr>
         <w:t xml:space="preserve"> </w:t>
       </w:r>
       <w:r>
-        <w:t>dialog</w:t>
-      </w:r>
-      <w:r>
-        <w:t xml:space="preserve"> will be opened automatically</w:t>
-      </w:r>
-      <w:r>
-        <w:t xml:space="preserve"> </w:t>
-      </w:r>
-      <w:r>
-        <w:rPr>
-          <w:rFonts w:hint="eastAsia"/>
-        </w:rPr>
-        <w:t>following</w:t>
-      </w:r>
-      <w:r>
-        <w:t>.)</w:t>
-      </w:r>
-      <w:r>
-        <w:t xml:space="preserve"> </w:t>
-      </w:r>
-    </w:p>
-    <w:p>
-      <w:r>
-        <w:rPr>
+        <w:rPr>
+          <w:b/>
           <w:noProof/>
         </w:rPr>
         <w:drawing>
           <wp:inline distT="0" distB="0" distL="0" distR="0">
-            <wp:extent cx="1879600" cy="825500"/>
-            <wp:effectExtent l="0" t="0" r="6350" b="0"/>
-            <wp:docPr id="7" name="図 7" descr="C:\Users\pochi\AppData\Local\Microsoft\Windows\INetCache\Content.Word\label2_1.png"/>
+            <wp:extent cx="5397500" cy="933450"/>
+            <wp:effectExtent l="0" t="0" r="0" b="0"/>
+            <wp:docPr id="1" name="図 1" descr="C:\Users\pochi\AppData\Local\Microsoft\Windows\INetCache\Content.Word\nodule.png"/>
             <wp:cNvGraphicFramePr>
               <a:graphicFrameLocks xmlns:a="http://schemas.openxmlformats.org/drawingml/2006/main" noChangeAspect="1"/>
             </wp:cNvGraphicFramePr>
@@ -2226,13 +1746,283 @@
               <a:graphicData uri="http://schemas.openxmlformats.org/drawingml/2006/picture">
                 <pic:pic xmlns:pic="http://schemas.openxmlformats.org/drawingml/2006/picture">
                   <pic:nvPicPr>
-                    <pic:cNvPr id="0" name="Picture 36" descr="C:\Users\pochi\AppData\Local\Microsoft\Windows\INetCache\Content.Word\label2_1.png"/>
+                    <pic:cNvPr id="0" name="Picture 36" descr="C:\Users\pochi\AppData\Local\Microsoft\Windows\INetCache\Content.Word\nodule.png"/>
+                    <pic:cNvPicPr>
+                      <a:picLocks noChangeAspect="1" noChangeArrowheads="1"/>
+                    </pic:cNvPicPr>
+                  </pic:nvPicPr>
+                  <pic:blipFill rotWithShape="1">
+                    <a:blip r:embed="rId14">
+                      <a:extLst>
+                        <a:ext uri="{28A0092B-C50C-407E-A947-70E740481C1C}">
+                          <a14:useLocalDpi xmlns:a14="http://schemas.microsoft.com/office/drawing/2010/main" val="0"/>
+                        </a:ext>
+                      </a:extLst>
+                    </a:blip>
+                    <a:srcRect b="35526"/>
+                    <a:stretch/>
+                  </pic:blipFill>
+                  <pic:spPr bwMode="auto">
+                    <a:xfrm>
+                      <a:off x="0" y="0"/>
+                      <a:ext cx="5397500" cy="933450"/>
+                    </a:xfrm>
+                    <a:prstGeom prst="rect">
+                      <a:avLst/>
+                    </a:prstGeom>
+                    <a:noFill/>
+                    <a:ln>
+                      <a:noFill/>
+                    </a:ln>
+                    <a:extLst>
+                      <a:ext uri="{53640926-AAD7-44D8-BBD7-CCE9431645EC}">
+                        <a14:shadowObscured xmlns:a14="http://schemas.microsoft.com/office/drawing/2010/main"/>
+                      </a:ext>
+                    </a:extLst>
+                  </pic:spPr>
+                </pic:pic>
+              </a:graphicData>
+            </a:graphic>
+          </wp:inline>
+        </w:drawing>
+      </w:r>
+    </w:p>
+    <w:p>
+      <w:pPr>
+        <w:rPr>
+          <w:b/>
+        </w:rPr>
+      </w:pPr>
+      <w:r>
+        <w:rPr>
+          <w:b/>
+        </w:rPr>
+        <w:lastRenderedPageBreak/>
+        <w:pict>
+          <v:shape id="_x0000_i1027" type="#_x0000_t75" style="width:339.65pt;height:257.4pt">
+            <v:imagedata r:id="rId15" o:title="open2"/>
+          </v:shape>
+        </w:pict>
+      </w:r>
+    </w:p>
+    <w:p>
+      <w:pPr>
+        <w:rPr>
+          <w:b/>
+        </w:rPr>
+      </w:pPr>
+    </w:p>
+    <w:p>
+      <w:pPr>
+        <w:rPr>
+          <w:b/>
+        </w:rPr>
+      </w:pPr>
+    </w:p>
+    <w:p>
+      <w:pPr>
+        <w:rPr>
+          <w:b/>
+        </w:rPr>
+      </w:pPr>
+      <w:r>
+        <w:rPr>
+          <w:b/>
+        </w:rPr>
+        <w:t>3.3 open DICOM data.</w:t>
+      </w:r>
+    </w:p>
+    <w:p>
+      <w:pPr>
+        <w:rPr>
+          <w:b/>
+        </w:rPr>
+      </w:pPr>
+      <w:r>
+        <w:rPr>
+          <w:b/>
+        </w:rPr>
+        <w:pict>
+          <v:shape id="_x0000_i1041" type="#_x0000_t75" style="width:424.35pt;height:250.65pt">
+            <v:imagedata r:id="rId16" o:title="main1"/>
+          </v:shape>
+        </w:pict>
+      </w:r>
+    </w:p>
+    <w:p>
+      <w:pPr>
+        <w:rPr>
+          <w:b/>
+        </w:rPr>
+      </w:pPr>
+    </w:p>
+    <w:p>
+      <w:pPr>
+        <w:rPr>
+          <w:b/>
+        </w:rPr>
+      </w:pPr>
+    </w:p>
+    <w:p>
+      <w:pPr>
+        <w:widowControl/>
+        <w:jc w:val="left"/>
+        <w:rPr>
+          <w:b/>
+        </w:rPr>
+      </w:pPr>
+      <w:r>
+        <w:rPr>
+          <w:b/>
+        </w:rPr>
+        <w:br w:type="page"/>
+      </w:r>
+    </w:p>
+    <w:p>
+      <w:pPr>
+        <w:rPr>
+          <w:rFonts w:hint="eastAsia"/>
+          <w:b/>
+          <w:color w:val="5B9BD5" w:themeColor="accent1"/>
+          <w:sz w:val="32"/>
+        </w:rPr>
+      </w:pPr>
+      <w:r>
+        <w:rPr>
+          <w:b/>
+          <w:color w:val="5B9BD5" w:themeColor="accent1"/>
+          <w:sz w:val="32"/>
+        </w:rPr>
+        <w:lastRenderedPageBreak/>
+        <w:t>4</w:t>
+      </w:r>
+      <w:r>
+        <w:rPr>
+          <w:rFonts w:hint="eastAsia"/>
+          <w:b/>
+          <w:color w:val="5B9BD5" w:themeColor="accent1"/>
+          <w:sz w:val="32"/>
+        </w:rPr>
+        <w:t xml:space="preserve">. </w:t>
+      </w:r>
+      <w:r>
+        <w:rPr>
+          <w:b/>
+          <w:color w:val="5B9BD5" w:themeColor="accent1"/>
+          <w:sz w:val="32"/>
+        </w:rPr>
+        <w:t>Find lung nodule by yourself.</w:t>
+      </w:r>
+    </w:p>
+    <w:p>
+      <w:pPr>
+        <w:rPr>
+          <w:b/>
+        </w:rPr>
+      </w:pPr>
+      <w:r>
+        <w:rPr>
+          <w:rFonts w:hint="eastAsia"/>
+          <w:b/>
+        </w:rPr>
+        <w:t>4</w:t>
+      </w:r>
+      <w:r>
+        <w:rPr>
+          <w:rFonts w:hint="eastAsia"/>
+          <w:b/>
+        </w:rPr>
+        <w:t>.1</w:t>
+      </w:r>
+      <w:r>
+        <w:rPr>
+          <w:b/>
+        </w:rPr>
+        <w:t xml:space="preserve"> </w:t>
+      </w:r>
+      <w:r>
+        <w:rPr>
+          <w:b/>
+        </w:rPr>
+        <w:t>change contrast</w:t>
+      </w:r>
+    </w:p>
+    <w:p>
+      <w:pPr>
+        <w:rPr>
+          <w:b/>
+        </w:rPr>
+      </w:pPr>
+    </w:p>
+    <w:p>
+      <w:r>
+        <w:t xml:space="preserve">You change contrast to make CT image </w:t>
+      </w:r>
+      <w:proofErr w:type="gramStart"/>
+      <w:r>
+        <w:t>more easy</w:t>
+      </w:r>
+      <w:proofErr w:type="gramEnd"/>
+      <w:r>
+        <w:t xml:space="preserve"> to look up for you.</w:t>
+      </w:r>
+    </w:p>
+    <w:p>
+      <w:r>
+        <w:t xml:space="preserve">Detail about contrast is </w:t>
+      </w:r>
+      <w:r>
+        <w:rPr>
+          <w:color w:val="5B9BD5" w:themeColor="accent1"/>
+        </w:rPr>
+        <w:t>8 section</w:t>
+      </w:r>
+      <w:r>
+        <w:t>.</w:t>
+      </w:r>
+    </w:p>
+    <w:p>
+      <w:pPr>
+        <w:rPr>
+          <w:b/>
+        </w:rPr>
+      </w:pPr>
+      <w:r>
+        <w:rPr>
+          <w:b/>
+        </w:rPr>
+        <w:pict>
+          <v:shape id="_x0000_i1042" type="#_x0000_t75" style="width:213pt;height:120pt">
+            <v:imagedata r:id="rId17" o:title="hist"/>
+          </v:shape>
+        </w:pict>
+      </w:r>
+    </w:p>
+    <w:p>
+      <w:r>
+        <w:rPr>
+          <w:b/>
+          <w:noProof/>
+        </w:rPr>
+        <w:drawing>
+          <wp:inline distT="0" distB="0" distL="0" distR="0">
+            <wp:extent cx="5391150" cy="3194050"/>
+            <wp:effectExtent l="0" t="0" r="0" b="6350"/>
+            <wp:docPr id="12" name="図 12" descr="C:\Users\pochi\AppData\Local\Microsoft\Windows\INetCache\Content.Word\main2.png"/>
+            <wp:cNvGraphicFramePr>
+              <a:graphicFrameLocks xmlns:a="http://schemas.openxmlformats.org/drawingml/2006/main" noChangeAspect="1"/>
+            </wp:cNvGraphicFramePr>
+            <a:graphic xmlns:a="http://schemas.openxmlformats.org/drawingml/2006/main">
+              <a:graphicData uri="http://schemas.openxmlformats.org/drawingml/2006/picture">
+                <pic:pic xmlns:pic="http://schemas.openxmlformats.org/drawingml/2006/picture">
+                  <pic:nvPicPr>
+                    <pic:cNvPr id="0" name="Picture 50" descr="C:\Users\pochi\AppData\Local\Microsoft\Windows\INetCache\Content.Word\main2.png"/>
                     <pic:cNvPicPr>
                       <a:picLocks noChangeAspect="1" noChangeArrowheads="1"/>
                     </pic:cNvPicPr>
                   </pic:nvPicPr>
                   <pic:blipFill>
-                    <a:blip r:embed="rId20">
+                    <a:blip r:embed="rId18" cstate="print">
                       <a:extLst>
                         <a:ext uri="{28A0092B-C50C-407E-A947-70E740481C1C}">
                           <a14:useLocalDpi xmlns:a14="http://schemas.microsoft.com/office/drawing/2010/main" val="0"/>
@@ -2247,7 +2037,7 @@
                   <pic:spPr bwMode="auto">
                     <a:xfrm>
                       <a:off x="0" y="0"/>
-                      <a:ext cx="1879600" cy="825500"/>
+                      <a:ext cx="5391150" cy="3194050"/>
                     </a:xfrm>
                     <a:prstGeom prst="rect">
                       <a:avLst/>
@@ -2264,155 +2054,141 @@
         </w:drawing>
       </w:r>
     </w:p>
-    <w:p>
-      <w:r>
+    <w:p/>
+    <w:p>
+      <w:pPr>
+        <w:widowControl/>
+        <w:jc w:val="left"/>
+      </w:pPr>
+      <w:r>
+        <w:br w:type="page"/>
+      </w:r>
+    </w:p>
+    <w:p>
+      <w:pPr>
+        <w:rPr>
+          <w:b/>
+        </w:rPr>
+      </w:pPr>
+      <w:r>
+        <w:rPr>
+          <w:rFonts w:hint="eastAsia"/>
+          <w:b/>
+        </w:rPr>
         <w:lastRenderedPageBreak/>
+        <w:t>4</w:t>
+      </w:r>
+      <w:r>
+        <w:rPr>
+          <w:rFonts w:hint="eastAsia"/>
+          <w:b/>
+        </w:rPr>
+        <w:t>.2</w:t>
+      </w:r>
+      <w:r>
+        <w:rPr>
+          <w:b/>
+        </w:rPr>
+        <w:t xml:space="preserve"> ch</w:t>
+      </w:r>
+      <w:r>
+        <w:rPr>
+          <w:b/>
+        </w:rPr>
+        <w:t>ange z-index and find lung nodule.</w:t>
+      </w:r>
+    </w:p>
+    <w:p>
+      <w:pPr>
+        <w:rPr>
+          <w:b/>
+        </w:rPr>
+      </w:pPr>
+    </w:p>
+    <w:p>
+      <w:r>
+        <w:t>You can change z-index by scroll below bar.</w:t>
+      </w:r>
+    </w:p>
+    <w:p>
+      <w:r>
         <w:pict>
-          <v:shape id="_x0000_i1034" type="#_x0000_t75" style="width:401.75pt;height:297.95pt">
-            <v:imagedata r:id="rId21" o:title="label1"/>
+          <v:shape id="_x0000_i1043" type="#_x0000_t75" style="width:341.5pt;height:24.55pt">
+            <v:imagedata r:id="rId19" o:title="z-index" croptop="51942f" cropbottom="3652f"/>
           </v:shape>
         </w:pict>
       </w:r>
     </w:p>
     <w:p>
-      <w:pPr>
-        <w:rPr>
-          <w:rFonts w:hint="eastAsia"/>
-        </w:rPr>
-      </w:pPr>
-    </w:p>
-    <w:p>
-      <w:r>
-        <w:t>Please label nodule in one like this.</w:t>
-      </w:r>
-    </w:p>
-    <w:p>
       <w:r>
         <w:pict>
-          <v:shape id="_x0000_i1035" type="#_x0000_t75" style="width:401.35pt;height:297.55pt">
-            <v:imagedata r:id="rId22" o:title="label2"/>
+          <v:shape id="_x0000_i1044" type="#_x0000_t75" style="width:424.35pt;height:251.3pt">
+            <v:imagedata r:id="rId20" o:title="main3"/>
           </v:shape>
         </w:pict>
       </w:r>
     </w:p>
-    <w:p>
-      <w:pPr>
-        <w:rPr>
-          <w:b/>
-        </w:rPr>
-      </w:pPr>
-      <w:r>
-        <w:rPr>
-          <w:rFonts w:hint="eastAsia"/>
-          <w:b/>
-        </w:rPr>
-        <w:lastRenderedPageBreak/>
-        <w:t>5.2</w:t>
-      </w:r>
-      <w:r>
-        <w:rPr>
-          <w:b/>
-        </w:rPr>
-        <w:t xml:space="preserve"> finish pointing of the slide</w:t>
-      </w:r>
-      <w:r>
-        <w:rPr>
-          <w:rFonts w:hint="eastAsia"/>
+    <w:p/>
+    <w:p>
+      <w:pPr>
+        <w:rPr>
+          <w:rFonts w:hint="eastAsia"/>
+        </w:rPr>
+      </w:pPr>
+    </w:p>
+    <w:p>
+      <w:pPr>
+        <w:rPr>
+          <w:rFonts w:hint="eastAsia"/>
+          <w:b/>
+        </w:rPr>
+      </w:pPr>
+      <w:r>
+        <w:rPr>
+          <w:rFonts w:hint="eastAsia"/>
+          <w:b/>
+        </w:rPr>
+        <w:t>4</w:t>
+      </w:r>
+      <w:r>
+        <w:rPr>
+          <w:rFonts w:hint="eastAsia"/>
+          <w:b/>
+        </w:rPr>
+        <w:t>.3 zoom in the nodule</w:t>
+      </w:r>
+      <w:r>
+        <w:rPr>
           <w:b/>
         </w:rPr>
         <w:t>.</w:t>
       </w:r>
     </w:p>
     <w:p>
-      <w:pPr>
-        <w:rPr>
-          <w:b/>
-        </w:rPr>
-      </w:pPr>
-    </w:p>
-    <w:p>
-      <w:r>
-        <w:t xml:space="preserve">When you finish labeling in one slide, </w:t>
-      </w:r>
-      <w:r>
-        <w:t xml:space="preserve">please </w:t>
-      </w:r>
-      <w:r>
-        <w:rPr>
-          <w:b/>
-        </w:rPr>
-        <w:t xml:space="preserve">right </w:t>
-      </w:r>
-      <w:proofErr w:type="spellStart"/>
-      <w:r>
-        <w:rPr>
-          <w:b/>
-        </w:rPr>
-        <w:t>ckick</w:t>
-      </w:r>
-      <w:proofErr w:type="spellEnd"/>
-      <w:r>
-        <w:t>.</w:t>
-      </w:r>
-    </w:p>
-    <w:p>
-      <w:r>
-        <w:t>The start and end of your points will be connected automatically</w:t>
-      </w:r>
-    </w:p>
-    <w:p>
-      <w:pPr>
-        <w:rPr>
-          <w:rFonts w:hint="eastAsia"/>
-        </w:rPr>
-      </w:pPr>
-      <w:r>
-        <w:t>Temporarily</w:t>
-      </w:r>
-      <w:r>
-        <w:t xml:space="preserve">, the label is saved but </w:t>
-      </w:r>
-      <w:r>
-        <w:rPr>
-          <w:u w:val="single"/>
-        </w:rPr>
-        <w:t>labeling has NOT completed yet</w:t>
-      </w:r>
-      <w:r>
-        <w:t>.</w:t>
-      </w:r>
-    </w:p>
-    <w:p>
+      <w:r>
+        <w:t xml:space="preserve">You can zoom in by mouse wheel or push </w:t>
+      </w:r>
       <w:r>
         <w:pict>
-          <v:shape id="_x0000_i1036" type="#_x0000_t75" style="width:350.9pt;height:260.15pt">
-            <v:imagedata r:id="rId23" o:title="label3"/>
+          <v:shape id="_x0000_i1045" type="#_x0000_t75" style="width:19pt;height:19pt">
+            <v:imagedata r:id="rId21" o:title="zoomin" cropright="44431f"/>
           </v:shape>
         </w:pict>
       </w:r>
-    </w:p>
-    <w:p>
-      <w:r>
-        <w:rPr>
-          <w:rFonts w:hint="eastAsia"/>
-        </w:rPr>
-        <w:t>↓</w:t>
-      </w:r>
-      <w:r>
-        <w:rPr>
-          <w:rFonts w:hint="eastAsia"/>
-        </w:rPr>
-        <w:t xml:space="preserve"> right click</w:t>
-      </w:r>
-    </w:p>
-    <w:p>
-      <w:r>
-        <w:rPr>
-          <w:noProof/>
-        </w:rPr>
+      <w:r>
+        <w:t>button.</w:t>
+      </w:r>
+    </w:p>
+    <w:p>
+      <w:pPr>
+        <w:rPr>
+          <w:rFonts w:hint="eastAsia"/>
+        </w:rPr>
+      </w:pPr>
+      <w:r>
         <w:pict>
-          <v:shape id="_x0000_i1037" type="#_x0000_t75" style="width:350.9pt;height:261.4pt">
-            <v:imagedata r:id="rId24" o:title="label4"/>
+          <v:shape id="_x0000_i1046" type="#_x0000_t75" style="width:344.5pt;height:203pt">
+            <v:imagedata r:id="rId22" o:title="main4"/>
           </v:shape>
         </w:pict>
       </w:r>
@@ -2421,59 +2197,172 @@
       <w:pPr>
         <w:rPr>
           <w:b/>
-        </w:rPr>
-      </w:pPr>
-      <w:r>
-        <w:rPr>
-          <w:rFonts w:hint="eastAsia"/>
-          <w:b/>
+          <w:color w:val="5B9BD5" w:themeColor="accent1"/>
+          <w:sz w:val="32"/>
+        </w:rPr>
+      </w:pPr>
+      <w:r>
+        <w:rPr>
+          <w:b/>
+          <w:color w:val="5B9BD5" w:themeColor="accent1"/>
+          <w:sz w:val="32"/>
         </w:rPr>
         <w:lastRenderedPageBreak/>
-        <w:t>5.3</w:t>
-      </w:r>
-      <w:r>
-        <w:rPr>
-          <w:b/>
-        </w:rPr>
-        <w:t xml:space="preserve"> labeling </w:t>
-      </w:r>
-      <w:r>
-        <w:rPr>
-          <w:b/>
-        </w:rPr>
-        <w:t xml:space="preserve">all </w:t>
-      </w:r>
-      <w:r>
-        <w:rPr>
-          <w:b/>
-        </w:rPr>
-        <w:t>slices and finish labeling</w:t>
-      </w:r>
-      <w:r>
-        <w:rPr>
-          <w:b/>
-        </w:rPr>
-        <w:t xml:space="preserve"> for one nodule</w:t>
-      </w:r>
-    </w:p>
-    <w:p>
-      <w:pPr>
-        <w:rPr>
-          <w:b/>
-        </w:rPr>
-      </w:pPr>
-    </w:p>
-    <w:p>
-      <w:r>
-        <w:rPr>
-          <w:b/>
+        <w:t>5</w:t>
+      </w:r>
+      <w:r>
+        <w:rPr>
+          <w:rFonts w:hint="eastAsia"/>
+          <w:b/>
+          <w:color w:val="5B9BD5" w:themeColor="accent1"/>
+          <w:sz w:val="32"/>
+        </w:rPr>
+        <w:t xml:space="preserve">. </w:t>
+      </w:r>
+      <w:r>
+        <w:rPr>
+          <w:b/>
+          <w:color w:val="5B9BD5" w:themeColor="accent1"/>
+          <w:sz w:val="32"/>
+        </w:rPr>
+        <w:t>Labeling</w:t>
+      </w:r>
+    </w:p>
+    <w:p>
+      <w:pPr>
+        <w:rPr>
+          <w:b/>
+        </w:rPr>
+      </w:pPr>
+      <w:r>
+        <w:rPr>
+          <w:rFonts w:hint="eastAsia"/>
+          <w:b/>
+        </w:rPr>
+        <w:t>5.1</w:t>
+      </w:r>
+      <w:r>
+        <w:rPr>
+          <w:b/>
+        </w:rPr>
+        <w:t xml:space="preserve"> set [PEN] tool</w:t>
+      </w:r>
+    </w:p>
+    <w:p>
+      <w:r>
+        <w:t>If you don’t close PEN, please select PEN tool.</w:t>
+      </w:r>
+    </w:p>
+    <w:p>
+      <w:pPr>
+        <w:rPr>
+          <w:b/>
+        </w:rPr>
+      </w:pPr>
+      <w:r>
+        <w:rPr>
+          <w:b/>
+        </w:rPr>
+        <w:pict>
+          <v:shape id="_x0000_i1028" type="#_x0000_t75" style="width:72.5pt;height:102pt">
+            <v:imagedata r:id="rId23" o:title="tool1"/>
+          </v:shape>
+        </w:pict>
+      </w:r>
+    </w:p>
+    <w:p/>
+    <w:p/>
+    <w:p>
+      <w:pPr>
+        <w:rPr>
+          <w:b/>
+        </w:rPr>
+      </w:pPr>
+      <w:r>
+        <w:rPr>
+          <w:rFonts w:hint="eastAsia"/>
+          <w:b/>
+        </w:rPr>
+        <w:t>5.2 click canvas</w:t>
+      </w:r>
+      <w:r>
+        <w:rPr>
+          <w:b/>
+        </w:rPr>
+        <w:t xml:space="preserve"> and add points of label</w:t>
+      </w:r>
+      <w:r>
+        <w:rPr>
+          <w:rFonts w:hint="eastAsia"/>
+          <w:b/>
+        </w:rPr>
+        <w:t>.</w:t>
+      </w:r>
+    </w:p>
+    <w:p>
+      <w:pPr>
+        <w:rPr>
+          <w:b/>
+        </w:rPr>
+      </w:pPr>
+    </w:p>
+    <w:p>
+      <w:r>
+        <w:t>When you find nodule, please start to label by click in canvas.</w:t>
+      </w:r>
+    </w:p>
+    <w:p>
+      <w:r>
+        <w:rPr>
+          <w:rFonts w:hint="eastAsia"/>
+        </w:rPr>
+        <w:t>(</w:t>
+      </w:r>
+      <w:r>
+        <w:t>New area will be appeared at center, it is for annotation nodules. Please ignore now.</w:t>
+      </w:r>
+      <w:r>
+        <w:rPr>
+          <w:rFonts w:hint="eastAsia"/>
+        </w:rPr>
+        <w:t>)</w:t>
+      </w:r>
+    </w:p>
+    <w:p/>
+    <w:p>
+      <w:r>
+        <w:pict>
+          <v:shape id="_x0000_i1047" type="#_x0000_t75" style="width:424.35pt;height:251.5pt">
+            <v:imagedata r:id="rId24" o:title="label1"/>
+          </v:shape>
+        </w:pict>
+      </w:r>
+    </w:p>
+    <w:p>
+      <w:pPr>
+        <w:widowControl/>
+        <w:jc w:val="left"/>
+      </w:pPr>
+      <w:r>
+        <w:br w:type="page"/>
+      </w:r>
+    </w:p>
+    <w:p/>
+    <w:p>
+      <w:r>
+        <w:t>Please label nodule in one like this.</w:t>
+      </w:r>
+    </w:p>
+    <w:p>
+      <w:r>
+        <w:rPr>
           <w:noProof/>
         </w:rPr>
         <w:drawing>
           <wp:inline distT="0" distB="0" distL="0" distR="0">
-            <wp:extent cx="5397500" cy="4343400"/>
-            <wp:effectExtent l="0" t="0" r="0" b="0"/>
-            <wp:docPr id="8" name="図 8" descr="C:\Users\pochi\AppData\Local\Microsoft\Windows\INetCache\Content.Word\label5.png"/>
+            <wp:extent cx="3060700" cy="3098800"/>
+            <wp:effectExtent l="0" t="0" r="6350" b="6350"/>
+            <wp:docPr id="13" name="図 13" descr="C:\Users\pochi\AppData\Local\Microsoft\Windows\INetCache\Content.Word\label2.png"/>
             <wp:cNvGraphicFramePr>
               <a:graphicFrameLocks xmlns:a="http://schemas.openxmlformats.org/drawingml/2006/main" noChangeAspect="1"/>
             </wp:cNvGraphicFramePr>
@@ -2481,7 +2370,7 @@
               <a:graphicData uri="http://schemas.openxmlformats.org/drawingml/2006/picture">
                 <pic:pic xmlns:pic="http://schemas.openxmlformats.org/drawingml/2006/picture">
                   <pic:nvPicPr>
-                    <pic:cNvPr id="0" name="Picture 56" descr="C:\Users\pochi\AppData\Local\Microsoft\Windows\INetCache\Content.Word\label5.png"/>
+                    <pic:cNvPr id="0" name="Picture 68" descr="C:\Users\pochi\AppData\Local\Microsoft\Windows\INetCache\Content.Word\label2.png"/>
                     <pic:cNvPicPr>
                       <a:picLocks noChangeAspect="1" noChangeArrowheads="1"/>
                     </pic:cNvPicPr>
@@ -2502,7 +2391,7 @@
                   <pic:spPr bwMode="auto">
                     <a:xfrm>
                       <a:off x="0" y="0"/>
-                      <a:ext cx="5397500" cy="4343400"/>
+                      <a:ext cx="3060700" cy="3098800"/>
                     </a:xfrm>
                     <a:prstGeom prst="rect">
                       <a:avLst/>
@@ -2519,119 +2408,363 @@
         </w:drawing>
       </w:r>
     </w:p>
+    <w:p>
+      <w:pPr>
+        <w:rPr>
+          <w:b/>
+        </w:rPr>
+      </w:pPr>
+    </w:p>
+    <w:p>
+      <w:pPr>
+        <w:rPr>
+          <w:b/>
+        </w:rPr>
+      </w:pPr>
+      <w:r>
+        <w:rPr>
+          <w:rFonts w:hint="eastAsia"/>
+          <w:b/>
+        </w:rPr>
+        <w:t>5.2</w:t>
+      </w:r>
+      <w:r>
+        <w:rPr>
+          <w:b/>
+        </w:rPr>
+        <w:t xml:space="preserve"> </w:t>
+      </w:r>
+      <w:r>
+        <w:rPr>
+          <w:b/>
+        </w:rPr>
+        <w:t xml:space="preserve">connect points </w:t>
+      </w:r>
+      <w:r>
+        <w:rPr>
+          <w:b/>
+        </w:rPr>
+        <w:t xml:space="preserve">of </w:t>
+      </w:r>
+      <w:r>
+        <w:rPr>
+          <w:b/>
+        </w:rPr>
+        <w:t>label in the slices</w:t>
+      </w:r>
+      <w:r>
+        <w:rPr>
+          <w:rFonts w:hint="eastAsia"/>
+          <w:b/>
+        </w:rPr>
+        <w:t>.</w:t>
+      </w:r>
+    </w:p>
+    <w:p>
+      <w:pPr>
+        <w:rPr>
+          <w:b/>
+        </w:rPr>
+      </w:pPr>
+    </w:p>
+    <w:p>
+      <w:r>
+        <w:t xml:space="preserve">When you finish labeling in one slide, </w:t>
+      </w:r>
+      <w:r>
+        <w:t>please</w:t>
+      </w:r>
+      <w:r>
+        <w:t xml:space="preserve"> </w:t>
+      </w:r>
+      <w:r>
+        <w:rPr>
+          <w:b/>
+          <w:color w:val="FF0000"/>
+        </w:rPr>
+        <w:t>RIGHT CLICK</w:t>
+      </w:r>
+      <w:r>
+        <w:t>.</w:t>
+      </w:r>
+    </w:p>
+    <w:p>
+      <w:r>
+        <w:t>The start and end of your points will be connected automatically</w:t>
+      </w:r>
+    </w:p>
+    <w:p>
+      <w:r>
+        <w:t>Temporarily</w:t>
+      </w:r>
+      <w:r>
+        <w:t xml:space="preserve">, the label is saved but </w:t>
+      </w:r>
+      <w:r>
+        <w:rPr>
+          <w:u w:val="single"/>
+        </w:rPr>
+        <w:t>labeling has NOT completed yet</w:t>
+      </w:r>
+      <w:r>
+        <w:t>.</w:t>
+      </w:r>
+      <w:r>
+        <w:t xml:space="preserve"> </w:t>
+      </w:r>
+    </w:p>
+    <w:p>
+      <w:r>
+        <w:rPr>
+          <w:noProof/>
+        </w:rPr>
+        <w:drawing>
+          <wp:inline distT="0" distB="0" distL="0" distR="0">
+            <wp:extent cx="2552700" cy="2787650"/>
+            <wp:effectExtent l="0" t="0" r="0" b="0"/>
+            <wp:docPr id="14" name="図 14" descr="C:\Users\pochi\AppData\Local\Microsoft\Windows\INetCache\Content.Word\label3.png"/>
+            <wp:cNvGraphicFramePr>
+              <a:graphicFrameLocks xmlns:a="http://schemas.openxmlformats.org/drawingml/2006/main" noChangeAspect="1"/>
+            </wp:cNvGraphicFramePr>
+            <a:graphic xmlns:a="http://schemas.openxmlformats.org/drawingml/2006/main">
+              <a:graphicData uri="http://schemas.openxmlformats.org/drawingml/2006/picture">
+                <pic:pic xmlns:pic="http://schemas.openxmlformats.org/drawingml/2006/picture">
+                  <pic:nvPicPr>
+                    <pic:cNvPr id="0" name="Picture 71" descr="C:\Users\pochi\AppData\Local\Microsoft\Windows\INetCache\Content.Word\label3.png"/>
+                    <pic:cNvPicPr>
+                      <a:picLocks noChangeAspect="1" noChangeArrowheads="1"/>
+                    </pic:cNvPicPr>
+                  </pic:nvPicPr>
+                  <pic:blipFill>
+                    <a:blip r:embed="rId26">
+                      <a:extLst>
+                        <a:ext uri="{28A0092B-C50C-407E-A947-70E740481C1C}">
+                          <a14:useLocalDpi xmlns:a14="http://schemas.microsoft.com/office/drawing/2010/main" val="0"/>
+                        </a:ext>
+                      </a:extLst>
+                    </a:blip>
+                    <a:srcRect/>
+                    <a:stretch>
+                      <a:fillRect/>
+                    </a:stretch>
+                  </pic:blipFill>
+                  <pic:spPr bwMode="auto">
+                    <a:xfrm>
+                      <a:off x="0" y="0"/>
+                      <a:ext cx="2552700" cy="2787650"/>
+                    </a:xfrm>
+                    <a:prstGeom prst="rect">
+                      <a:avLst/>
+                    </a:prstGeom>
+                    <a:noFill/>
+                    <a:ln>
+                      <a:noFill/>
+                    </a:ln>
+                  </pic:spPr>
+                </pic:pic>
+              </a:graphicData>
+            </a:graphic>
+          </wp:inline>
+        </w:drawing>
+      </w:r>
+    </w:p>
     <w:p/>
-    <w:p>
-      <w:r>
-        <w:rPr>
-          <w:rFonts w:hint="eastAsia"/>
-        </w:rPr>
-        <w:t xml:space="preserve">When you finish labeling all slices </w:t>
-      </w:r>
-      <w:r>
-        <w:t xml:space="preserve">which </w:t>
-      </w:r>
-      <w:r>
-        <w:rPr>
-          <w:rFonts w:hint="eastAsia"/>
-        </w:rPr>
-        <w:t>c</w:t>
-      </w:r>
-      <w:r>
-        <w:rPr>
-          <w:rFonts w:hint="eastAsia"/>
-        </w:rPr>
-        <w:t xml:space="preserve">ontain one nodule, please </w:t>
-      </w:r>
-      <w:r>
-        <w:rPr>
-          <w:b/>
-        </w:rPr>
-        <w:t xml:space="preserve">right </w:t>
-      </w:r>
-      <w:r>
-        <w:rPr>
-          <w:rFonts w:hint="eastAsia"/>
-          <w:b/>
-        </w:rPr>
-        <w:t>click</w:t>
-      </w:r>
-      <w:r>
-        <w:rPr>
-          <w:rFonts w:hint="eastAsia"/>
+    <w:p/>
+    <w:p>
+      <w:pPr>
+        <w:rPr>
+          <w:b/>
+        </w:rPr>
+      </w:pPr>
+      <w:r>
+        <w:rPr>
+          <w:rFonts w:hint="eastAsia"/>
+          <w:b/>
+        </w:rPr>
+        <w:t>5.3</w:t>
+      </w:r>
+      <w:r>
+        <w:rPr>
+          <w:b/>
         </w:rPr>
         <w:t xml:space="preserve"> </w:t>
       </w:r>
       <w:r>
-        <w:t>again after right click. Dialog for information of nodule will be opened.</w:t>
-      </w:r>
-    </w:p>
-    <w:p/>
-    <w:p>
-      <w:r>
-        <w:rPr>
+        <w:rPr>
+          <w:b/>
+        </w:rPr>
+        <w:t>move other slices (z-index) to annotate one nodule.</w:t>
+      </w:r>
+    </w:p>
+    <w:p>
+      <w:pPr>
+        <w:rPr>
+          <w:b/>
+        </w:rPr>
+      </w:pPr>
+    </w:p>
+    <w:p>
+      <w:r>
+        <w:rPr>
+          <w:rFonts w:hint="eastAsia"/>
+        </w:rPr>
+        <w:t xml:space="preserve">Usually, </w:t>
+      </w:r>
+      <w:r>
+        <w:t>one</w:t>
+      </w:r>
+      <w:r>
+        <w:t xml:space="preserve"> </w:t>
+      </w:r>
+      <w:r>
+        <w:rPr>
+          <w:rFonts w:hint="eastAsia"/>
+        </w:rPr>
+        <w:t xml:space="preserve">nodule </w:t>
+      </w:r>
+      <w:r>
+        <w:t xml:space="preserve">spans many slices so you should label all slices </w:t>
+      </w:r>
+      <w:r>
+        <w:t>which the nodule has.</w:t>
+      </w:r>
+    </w:p>
+    <w:p>
+      <w:r>
+        <w:t xml:space="preserve">After label one in slice, please move next or </w:t>
+      </w:r>
+      <w:proofErr w:type="spellStart"/>
+      <w:r>
+        <w:t>prev</w:t>
+      </w:r>
+      <w:proofErr w:type="spellEnd"/>
+      <w:r>
+        <w:t xml:space="preserve"> slice.</w:t>
+      </w:r>
+    </w:p>
+    <w:p>
+      <w:pPr>
+        <w:rPr>
+          <w:rFonts w:hint="eastAsia"/>
+        </w:rPr>
+      </w:pPr>
+      <w:r>
+        <w:t>Your writing labels are stacked at center table.</w:t>
+      </w:r>
+    </w:p>
+    <w:p>
+      <w:r>
+        <w:rPr>
+          <w:b/>
           <w:noProof/>
         </w:rPr>
         <w:pict>
-          <v:shape id="_x0000_i1038" type="#_x0000_t75" style="width:177pt;height:151pt">
-            <v:imagedata r:id="rId26" o:title="label7"/>
+          <v:shape id="_x0000_i1048" type="#_x0000_t75" style="width:424.35pt;height:250.65pt">
+            <v:imagedata r:id="rId27" o:title="label4"/>
           </v:shape>
         </w:pict>
       </w:r>
     </w:p>
-    <w:p>
-      <w:r>
-        <w:rPr>
-          <w:rFonts w:hint="eastAsia"/>
-        </w:rPr>
-        <w:t>Please fill out [</w:t>
-      </w:r>
-      <w:r>
-        <w:t>Malignant level</w:t>
-      </w:r>
-      <w:r>
-        <w:rPr>
-          <w:rFonts w:hint="eastAsia"/>
-        </w:rPr>
-        <w:t>]</w:t>
-      </w:r>
+    <w:p/>
+    <w:p/>
+    <w:p>
+      <w:pPr>
+        <w:rPr>
+          <w:b/>
+        </w:rPr>
+      </w:pPr>
+      <w:r>
+        <w:rPr>
+          <w:rFonts w:hint="eastAsia"/>
+          <w:b/>
+        </w:rPr>
+        <w:t>5.4</w:t>
+      </w:r>
+      <w:r>
+        <w:rPr>
+          <w:b/>
+        </w:rPr>
+        <w:t xml:space="preserve"> </w:t>
+      </w:r>
+      <w:r>
+        <w:rPr>
+          <w:b/>
+        </w:rPr>
+        <w:t>annotate label</w:t>
+      </w:r>
+    </w:p>
+    <w:p/>
+    <w:p>
+      <w:r>
+        <w:t xml:space="preserve">After you finish labeling one nodule, please annotate </w:t>
+      </w:r>
+      <w:proofErr w:type="spellStart"/>
+      <w:r>
+        <w:t>malignant_level</w:t>
+      </w:r>
+      <w:proofErr w:type="spellEnd"/>
       <w:r>
         <w:t>.</w:t>
       </w:r>
     </w:p>
+    <w:p>
+      <w:r>
+        <w:t>5 means you think the nodule is high malignant level.</w:t>
+      </w:r>
+    </w:p>
+    <w:p>
+      <w:r>
+        <w:t>1 means you think the nodule is low malignant level (benign).</w:t>
+      </w:r>
+    </w:p>
+    <w:p/>
+    <w:p>
+      <w:r>
+        <w:t>You can also write comments if you want.</w:t>
+      </w:r>
+    </w:p>
+    <w:p/>
+    <w:p>
+      <w:r>
+        <w:t xml:space="preserve">After you complete annotate, please push </w:t>
+      </w:r>
+      <w:r>
+        <w:pict>
+          <v:shape id="_x0000_i1049" type="#_x0000_t75" style="width:111pt;height:27.1pt">
+            <v:imagedata r:id="rId28" o:title="label5" croptop="62011f"/>
+          </v:shape>
+        </w:pict>
+      </w:r>
+      <w:r>
+        <w:t xml:space="preserve"> button.</w:t>
+      </w:r>
+    </w:p>
+    <w:p/>
+    <w:p/>
+    <w:p/>
     <w:p/>
     <w:p>
       <w:r>
         <w:lastRenderedPageBreak/>
         <w:pict>
-          <v:shape id="_x0000_i1039" type="#_x0000_t75" style="width:175pt;height:152.5pt">
-            <v:imagedata r:id="rId27" o:title="label8"/>
+          <v:shape id="_x0000_i1050" type="#_x0000_t75" style="width:107pt;height:505.55pt">
+            <v:imagedata r:id="rId29" o:title="label7"/>
           </v:shape>
         </w:pict>
       </w:r>
-    </w:p>
-    <w:p/>
-    <w:p>
-      <w:pPr>
-        <w:rPr>
-          <w:b/>
-        </w:rPr>
-      </w:pPr>
-      <w:r>
-        <w:rPr>
-          <w:b/>
-        </w:rPr>
-        <w:t>5.4 complete labeling</w:t>
-      </w:r>
-    </w:p>
-    <w:p>
-      <w:r>
+      <w:r>
+        <w:rPr>
+          <w:noProof/>
+        </w:rPr>
         <w:pict>
-          <v:shape id="_x0000_i1040" type="#_x0000_t75" style="width:231.5pt;height:272.5pt">
-            <v:imagedata r:id="rId28" o:title="label9"/>
+          <v:shape id="_x0000_s1052" type="#_x0000_t75" style="position:absolute;left:0;text-align:left;margin-left:0;margin-top:1.3pt;width:111pt;height:502pt;z-index:251662336;mso-position-horizontal:left;mso-position-horizontal-relative:text;mso-position-vertical:absolute;mso-position-vertical-relative:text;mso-width-relative:page;mso-height-relative:page">
+            <v:imagedata r:id="rId28" o:title="label5"/>
+            <w10:wrap type="square"/>
           </v:shape>
         </w:pict>
       </w:r>
     </w:p>
+    <w:p/>
     <w:p>
       <w:pPr>
         <w:widowControl/>
@@ -2645,6 +2778,103 @@
       <w:pPr>
         <w:rPr>
           <w:b/>
+        </w:rPr>
+      </w:pPr>
+      <w:r>
+        <w:rPr>
+          <w:b/>
+        </w:rPr>
+        <w:lastRenderedPageBreak/>
+        <w:t>5.5</w:t>
+      </w:r>
+      <w:r>
+        <w:rPr>
+          <w:b/>
+        </w:rPr>
+        <w:t xml:space="preserve"> complete labeling</w:t>
+      </w:r>
+    </w:p>
+    <w:p>
+      <w:pPr>
+        <w:rPr>
+          <w:b/>
+        </w:rPr>
+      </w:pPr>
+    </w:p>
+    <w:p>
+      <w:r>
+        <w:t>Your labels will be added in right label table.</w:t>
+      </w:r>
+    </w:p>
+    <w:p/>
+    <w:p>
+      <w:r>
+        <w:rPr>
+          <w:noProof/>
+        </w:rPr>
+        <w:drawing>
+          <wp:inline distT="0" distB="0" distL="0" distR="0">
+            <wp:extent cx="4064000" cy="3848100"/>
+            <wp:effectExtent l="0" t="0" r="0" b="0"/>
+            <wp:docPr id="15" name="図 15" descr="C:\Users\pochi\AppData\Local\Microsoft\Windows\INetCache\Content.Word\label8.png"/>
+            <wp:cNvGraphicFramePr>
+              <a:graphicFrameLocks xmlns:a="http://schemas.openxmlformats.org/drawingml/2006/main" noChangeAspect="1"/>
+            </wp:cNvGraphicFramePr>
+            <a:graphic xmlns:a="http://schemas.openxmlformats.org/drawingml/2006/main">
+              <a:graphicData uri="http://schemas.openxmlformats.org/drawingml/2006/picture">
+                <pic:pic xmlns:pic="http://schemas.openxmlformats.org/drawingml/2006/picture">
+                  <pic:nvPicPr>
+                    <pic:cNvPr id="0" name="Picture 86" descr="C:\Users\pochi\AppData\Local\Microsoft\Windows\INetCache\Content.Word\label8.png"/>
+                    <pic:cNvPicPr>
+                      <a:picLocks noChangeAspect="1" noChangeArrowheads="1"/>
+                    </pic:cNvPicPr>
+                  </pic:nvPicPr>
+                  <pic:blipFill>
+                    <a:blip r:embed="rId30">
+                      <a:extLst>
+                        <a:ext uri="{28A0092B-C50C-407E-A947-70E740481C1C}">
+                          <a14:useLocalDpi xmlns:a14="http://schemas.microsoft.com/office/drawing/2010/main" val="0"/>
+                        </a:ext>
+                      </a:extLst>
+                    </a:blip>
+                    <a:srcRect/>
+                    <a:stretch>
+                      <a:fillRect/>
+                    </a:stretch>
+                  </pic:blipFill>
+                  <pic:spPr bwMode="auto">
+                    <a:xfrm>
+                      <a:off x="0" y="0"/>
+                      <a:ext cx="4064000" cy="3848100"/>
+                    </a:xfrm>
+                    <a:prstGeom prst="rect">
+                      <a:avLst/>
+                    </a:prstGeom>
+                    <a:noFill/>
+                    <a:ln>
+                      <a:noFill/>
+                    </a:ln>
+                  </pic:spPr>
+                </pic:pic>
+              </a:graphicData>
+            </a:graphic>
+          </wp:inline>
+        </w:drawing>
+      </w:r>
+    </w:p>
+    <w:p>
+      <w:pPr>
+        <w:widowControl/>
+        <w:jc w:val="left"/>
+      </w:pPr>
+      <w:r>
+        <w:br w:type="page"/>
+      </w:r>
+    </w:p>
+    <w:p>
+      <w:pPr>
+        <w:rPr>
+          <w:b/>
           <w:color w:val="5B9BD5" w:themeColor="accent1"/>
           <w:sz w:val="32"/>
         </w:rPr>
@@ -2657,23 +2887,14 @@
           <w:sz w:val="32"/>
         </w:rPr>
         <w:lastRenderedPageBreak/>
-        <w:t>6</w:t>
-      </w:r>
-      <w:r>
-        <w:rPr>
-          <w:rFonts w:hint="eastAsia"/>
+        <w:t xml:space="preserve">6. </w:t>
+      </w:r>
+      <w:r>
+        <w:rPr>
           <w:b/>
           <w:color w:val="5B9BD5" w:themeColor="accent1"/>
           <w:sz w:val="32"/>
         </w:rPr>
-        <w:t xml:space="preserve">. </w:t>
-      </w:r>
-      <w:r>
-        <w:rPr>
-          <w:b/>
-          <w:color w:val="5B9BD5" w:themeColor="accent1"/>
-          <w:sz w:val="32"/>
-        </w:rPr>
         <w:t>Label Table</w:t>
       </w:r>
     </w:p>
@@ -2694,19 +2915,7 @@
         <w:rPr>
           <w:b/>
         </w:rPr>
-        <w:t>1</w:t>
-      </w:r>
-      <w:r>
-        <w:rPr>
-          <w:b/>
-        </w:rPr>
-        <w:t xml:space="preserve"> </w:t>
-      </w:r>
-      <w:r>
-        <w:rPr>
-          <w:b/>
-        </w:rPr>
-        <w:t>Jump to selected label</w:t>
+        <w:t>1 Jump to selected label</w:t>
       </w:r>
     </w:p>
     <w:p>
@@ -2722,11 +2931,6 @@
       </w:r>
     </w:p>
     <w:p>
-      <w:pPr>
-        <w:rPr>
-          <w:rFonts w:hint="eastAsia"/>
-        </w:rPr>
-      </w:pPr>
       <w:r>
         <w:t>After click label in list, area and index will be move to the label.</w:t>
       </w:r>
@@ -2760,7 +2964,7 @@
                     </pic:cNvPicPr>
                   </pic:nvPicPr>
                   <pic:blipFill>
-                    <a:blip r:embed="rId29">
+                    <a:blip r:embed="rId31">
                       <a:extLst>
                         <a:ext uri="{28A0092B-C50C-407E-A947-70E740481C1C}">
                           <a14:useLocalDpi xmlns:a14="http://schemas.microsoft.com/office/drawing/2010/main" val="0"/>
@@ -2809,7 +3013,6 @@
     <w:p>
       <w:pPr>
         <w:rPr>
-          <w:rFonts w:hint="eastAsia"/>
           <w:b/>
         </w:rPr>
       </w:pPr>
@@ -2854,8 +3057,8 @@
           <w:b/>
         </w:rPr>
         <w:pict>
-          <v:shape id="_x0000_i1041" type="#_x0000_t75" style="width:16pt;height:18.5pt">
-            <v:imagedata r:id="rId30" o:title="my"/>
+          <v:shape id="_x0000_i1029" type="#_x0000_t75" style="width:16pt;height:18.5pt">
+            <v:imagedata r:id="rId32" o:title="my"/>
           </v:shape>
         </w:pict>
       </w:r>
@@ -2883,8 +3086,8 @@
     <w:p>
       <w:r>
         <w:pict>
-          <v:shape id="_x0000_i1042" type="#_x0000_t75" style="width:14pt;height:17.5pt">
-            <v:imagedata r:id="rId31" o:title="everyone"/>
+          <v:shape id="_x0000_i1030" type="#_x0000_t75" style="width:14pt;height:17.5pt">
+            <v:imagedata r:id="rId33" o:title="everyone"/>
           </v:shape>
         </w:pict>
       </w:r>
@@ -2897,13 +3100,7 @@
       </w:r>
       <w:proofErr w:type="gramEnd"/>
       <w:r>
-        <w:t xml:space="preserve">: </w:t>
-      </w:r>
-      <w:r>
-        <w:t xml:space="preserve">Label table show </w:t>
-      </w:r>
-      <w:r>
-        <w:t>labels which labeled by everyone including you.</w:t>
+        <w:t>: Label table show labels which labeled by everyone including you.</w:t>
       </w:r>
     </w:p>
     <w:p/>
@@ -2965,7 +3162,7 @@
                     </pic:cNvPicPr>
                   </pic:nvPicPr>
                   <pic:blipFill>
-                    <a:blip r:embed="rId32">
+                    <a:blip r:embed="rId34">
                       <a:extLst>
                         <a:ext uri="{28A0092B-C50C-407E-A947-70E740481C1C}">
                           <a14:useLocalDpi xmlns:a14="http://schemas.microsoft.com/office/drawing/2010/main" val="0"/>
@@ -3014,8 +3211,8 @@
     <w:p>
       <w:r>
         <w:pict>
-          <v:shape id="_x0000_i1043" type="#_x0000_t75" style="width:17pt;height:19.5pt">
-            <v:imagedata r:id="rId33" o:title="all"/>
+          <v:shape id="_x0000_i1031" type="#_x0000_t75" style="width:17pt;height:19.5pt">
+            <v:imagedata r:id="rId35" o:title="all"/>
           </v:shape>
         </w:pict>
       </w:r>
@@ -3049,32 +3246,14 @@
         <w:rPr>
           <w:b/>
         </w:rPr>
-        <w:t>4</w:t>
-      </w:r>
-      <w:r>
-        <w:rPr>
-          <w:b/>
-        </w:rPr>
-        <w:t xml:space="preserve"> </w:t>
-      </w:r>
-      <w:r>
-        <w:rPr>
-          <w:b/>
-        </w:rPr>
-        <w:t xml:space="preserve">Delete </w:t>
-      </w:r>
-      <w:r>
-        <w:rPr>
-          <w:b/>
-        </w:rPr>
-        <w:t>selected label</w:t>
+        <w:t>4 Delete selected label</w:t>
       </w:r>
     </w:p>
     <w:p>
       <w:r>
         <w:pict>
-          <v:shape id="_x0000_i1044" type="#_x0000_t75" style="width:20.5pt;height:22pt">
-            <v:imagedata r:id="rId34" o:title="delete"/>
+          <v:shape id="_x0000_i1032" type="#_x0000_t75" style="width:20.5pt;height:22pt">
+            <v:imagedata r:id="rId36" o:title="delete"/>
           </v:shape>
         </w:pict>
       </w:r>
@@ -3116,23 +3295,14 @@
           <w:sz w:val="32"/>
         </w:rPr>
         <w:lastRenderedPageBreak/>
-        <w:t>7</w:t>
-      </w:r>
-      <w:r>
-        <w:rPr>
-          <w:rFonts w:hint="eastAsia"/>
+        <w:t xml:space="preserve">7. </w:t>
+      </w:r>
+      <w:r>
+        <w:rPr>
           <w:b/>
           <w:color w:val="5B9BD5" w:themeColor="accent1"/>
           <w:sz w:val="32"/>
         </w:rPr>
-        <w:t xml:space="preserve">. </w:t>
-      </w:r>
-      <w:r>
-        <w:rPr>
-          <w:b/>
-          <w:color w:val="5B9BD5" w:themeColor="accent1"/>
-          <w:sz w:val="32"/>
-        </w:rPr>
         <w:t>Tools</w:t>
       </w:r>
     </w:p>
@@ -3149,8 +3319,8 @@
           <w:b/>
         </w:rPr>
         <w:pict>
-          <v:shape id="_x0000_i1045" type="#_x0000_t75" style="width:17.5pt;height:18pt">
-            <v:imagedata r:id="rId35" o:title="pen"/>
+          <v:shape id="_x0000_i1033" type="#_x0000_t75" style="width:17.5pt;height:18pt">
+            <v:imagedata r:id="rId37" o:title="pen"/>
           </v:shape>
         </w:pict>
       </w:r>
@@ -3179,8 +3349,8 @@
           <w:b/>
         </w:rPr>
         <w:pict>
-          <v:shape id="_x0000_i1046" type="#_x0000_t75" style="width:18pt;height:19.5pt">
-            <v:imagedata r:id="rId36" o:title="pinset"/>
+          <v:shape id="_x0000_i1034" type="#_x0000_t75" style="width:18pt;height:19.5pt">
+            <v:imagedata r:id="rId38" o:title="pinset"/>
           </v:shape>
         </w:pict>
       </w:r>
@@ -3200,7 +3370,6 @@
     <w:p>
       <w:pPr>
         <w:rPr>
-          <w:rFonts w:hint="eastAsia"/>
           <w:b/>
         </w:rPr>
       </w:pPr>
@@ -3227,7 +3396,7 @@
                     </pic:cNvPicPr>
                   </pic:nvPicPr>
                   <pic:blipFill>
-                    <a:blip r:embed="rId37">
+                    <a:blip r:embed="rId39">
                       <a:extLst>
                         <a:ext uri="{28A0092B-C50C-407E-A947-70E740481C1C}">
                           <a14:useLocalDpi xmlns:a14="http://schemas.microsoft.com/office/drawing/2010/main" val="0"/>
@@ -3274,8 +3443,8 @@
           <w:b/>
         </w:rPr>
         <w:pict>
-          <v:shape id="_x0000_i1047" type="#_x0000_t75" style="width:15.5pt;height:17pt">
-            <v:imagedata r:id="rId38" o:title="tube"/>
+          <v:shape id="_x0000_i1035" type="#_x0000_t75" style="width:15.5pt;height:17pt">
+            <v:imagedata r:id="rId40" o:title="tube"/>
           </v:shape>
         </w:pict>
       </w:r>
@@ -3296,15 +3465,29 @@
         </w:rPr>
       </w:pPr>
     </w:p>
-    <w:p/>
-    <w:p>
-      <w:pPr>
-        <w:rPr>
+    <w:p>
+      <w:pPr>
+        <w:rPr>
+          <w:rFonts w:hint="eastAsia"/>
+          <w:b/>
+        </w:rPr>
+      </w:pPr>
+    </w:p>
+    <w:p>
+      <w:pPr>
+        <w:rPr>
+          <w:b/>
+        </w:rPr>
+      </w:pPr>
+      <w:r>
+        <w:rPr>
+          <w:rFonts w:hint="eastAsia"/>
           <w:b/>
           <w:color w:val="5B9BD5" w:themeColor="accent1"/>
           <w:sz w:val="32"/>
         </w:rPr>
-      </w:pPr>
+        <w:t>8</w:t>
+      </w:r>
       <w:r>
         <w:rPr>
           <w:rFonts w:hint="eastAsia"/>
@@ -3312,23 +3495,431 @@
           <w:color w:val="5B9BD5" w:themeColor="accent1"/>
           <w:sz w:val="32"/>
         </w:rPr>
-        <w:t>8</w:t>
-      </w:r>
-      <w:r>
-        <w:rPr>
-          <w:rFonts w:hint="eastAsia"/>
+        <w:t>.</w:t>
+      </w:r>
+      <w:r>
+        <w:rPr>
           <w:b/>
           <w:color w:val="5B9BD5" w:themeColor="accent1"/>
           <w:sz w:val="32"/>
         </w:rPr>
-        <w:t xml:space="preserve">. </w:t>
-      </w:r>
-      <w:r>
+        <w:t xml:space="preserve"> Contrast, Zoom and z-index.</w:t>
+      </w:r>
+    </w:p>
+    <w:p>
+      <w:pPr>
+        <w:pStyle w:val="a5"/>
+        <w:numPr>
+          <w:ilvl w:val="0"/>
+          <w:numId w:val="2"/>
+        </w:numPr>
+        <w:ind w:leftChars="0"/>
+        <w:rPr>
+          <w:b/>
+        </w:rPr>
+      </w:pPr>
+      <w:r>
+        <w:rPr>
+          <w:rFonts w:hint="eastAsia"/>
+          <w:b/>
+        </w:rPr>
+        <w:t xml:space="preserve">Contrast </w:t>
+      </w:r>
+      <w:r>
+        <w:rPr>
+          <w:b/>
+        </w:rPr>
+        <w:t>Adjustment function</w:t>
+      </w:r>
+    </w:p>
+    <w:p>
+      <w:pPr>
+        <w:rPr>
+          <w:b/>
+        </w:rPr>
+      </w:pPr>
+    </w:p>
+    <w:p>
+      <w:r>
+        <w:rPr>
+          <w:rFonts w:hint="eastAsia"/>
+        </w:rPr>
+        <w:t xml:space="preserve">Usually, DICOM data is 16bit but </w:t>
+      </w:r>
+      <w:r>
+        <w:t xml:space="preserve">most </w:t>
+      </w:r>
+      <w:r>
+        <w:rPr>
+          <w:rFonts w:hint="eastAsia"/>
+        </w:rPr>
+        <w:t>display</w:t>
+      </w:r>
+      <w:r>
+        <w:t xml:space="preserve"> can only show 8bit.</w:t>
+      </w:r>
+    </w:p>
+    <w:p>
+      <w:r>
+        <w:t>Horizontal length is [-2024 2024] (max and min of DICOM pixel array).</w:t>
+      </w:r>
+    </w:p>
+    <w:p>
+      <w:r>
+        <w:t>Vertical length is [0 255] (max and min of display luminance).</w:t>
+      </w:r>
+    </w:p>
+    <w:p>
+      <w:r>
+        <w:t>Histogram show value of DICOM pixel array.</w:t>
+      </w:r>
+    </w:p>
+    <w:p/>
+    <w:p>
+      <w:r>
+        <w:t>Please a</w:t>
+      </w:r>
+      <w:r>
+        <w:t>djust</w:t>
+      </w:r>
+      <w:r>
+        <w:t xml:space="preserve"> contrast</w:t>
+      </w:r>
+      <w:r>
+        <w:t xml:space="preserve"> to your liking</w:t>
+      </w:r>
+      <w:r>
+        <w:t xml:space="preserve"> by moving below MAX/MIN slide bar.</w:t>
+      </w:r>
+    </w:p>
+    <w:p/>
+    <w:p>
+      <w:r>
+        <w:rPr>
+          <w:noProof/>
+        </w:rPr>
+        <w:drawing>
+          <wp:inline distT="0" distB="0" distL="0" distR="0">
+            <wp:extent cx="2781300" cy="1568450"/>
+            <wp:effectExtent l="0" t="0" r="0" b="0"/>
+            <wp:docPr id="4" name="図 4" descr="hist"/>
+            <wp:cNvGraphicFramePr>
+              <a:graphicFrameLocks xmlns:a="http://schemas.openxmlformats.org/drawingml/2006/main" noChangeAspect="1"/>
+            </wp:cNvGraphicFramePr>
+            <a:graphic xmlns:a="http://schemas.openxmlformats.org/drawingml/2006/main">
+              <a:graphicData uri="http://schemas.openxmlformats.org/drawingml/2006/picture">
+                <pic:pic xmlns:pic="http://schemas.openxmlformats.org/drawingml/2006/picture">
+                  <pic:nvPicPr>
+                    <pic:cNvPr id="0" name="Picture 42" descr="hist"/>
+                    <pic:cNvPicPr>
+                      <a:picLocks noChangeAspect="1" noChangeArrowheads="1"/>
+                    </pic:cNvPicPr>
+                  </pic:nvPicPr>
+                  <pic:blipFill>
+                    <a:blip r:embed="rId41">
+                      <a:extLst>
+                        <a:ext uri="{28A0092B-C50C-407E-A947-70E740481C1C}">
+                          <a14:useLocalDpi xmlns:a14="http://schemas.microsoft.com/office/drawing/2010/main" val="0"/>
+                        </a:ext>
+                      </a:extLst>
+                    </a:blip>
+                    <a:srcRect/>
+                    <a:stretch>
+                      <a:fillRect/>
+                    </a:stretch>
+                  </pic:blipFill>
+                  <pic:spPr bwMode="auto">
+                    <a:xfrm>
+                      <a:off x="0" y="0"/>
+                      <a:ext cx="2781300" cy="1568450"/>
+                    </a:xfrm>
+                    <a:prstGeom prst="rect">
+                      <a:avLst/>
+                    </a:prstGeom>
+                    <a:noFill/>
+                    <a:ln>
+                      <a:noFill/>
+                    </a:ln>
+                  </pic:spPr>
+                </pic:pic>
+              </a:graphicData>
+            </a:graphic>
+          </wp:inline>
+        </w:drawing>
+      </w:r>
+    </w:p>
+    <w:p>
+      <w:pPr>
+        <w:pStyle w:val="a5"/>
+        <w:ind w:leftChars="0" w:left="360"/>
+      </w:pPr>
+    </w:p>
+    <w:p>
+      <w:pPr>
+        <w:pStyle w:val="a5"/>
+        <w:numPr>
+          <w:ilvl w:val="0"/>
+          <w:numId w:val="2"/>
+        </w:numPr>
+        <w:ind w:leftChars="0"/>
+        <w:rPr>
+          <w:b/>
+        </w:rPr>
+      </w:pPr>
+      <w:r>
+        <w:rPr>
+          <w:rFonts w:hint="eastAsia"/>
+          <w:b/>
+        </w:rPr>
+        <w:t>Zoom and Map function</w:t>
+      </w:r>
+    </w:p>
+    <w:p>
+      <w:pPr>
+        <w:rPr>
+          <w:b/>
+        </w:rPr>
+      </w:pPr>
+    </w:p>
+    <w:p>
+      <w:r>
+        <w:rPr>
+          <w:rFonts w:hint="eastAsia"/>
+        </w:rPr>
+        <w:t>You can</w:t>
+      </w:r>
+      <w:r>
+        <w:t xml:space="preserve"> zoom up/down by pushing button or mouse r</w:t>
+      </w:r>
+      <w:r>
+        <w:t>otate mouse wheel</w:t>
+      </w:r>
+      <w:r>
+        <w:t>.</w:t>
+      </w:r>
+    </w:p>
+    <w:p>
+      <w:r>
+        <w:t>Also you can change area by dragging red square or scroll bar around canvas.</w:t>
+      </w:r>
+    </w:p>
+    <w:p>
+      <w:r>
+        <w:rPr>
+          <w:noProof/>
+        </w:rPr>
+        <w:lastRenderedPageBreak/>
+        <w:drawing>
+          <wp:inline distT="0" distB="0" distL="0" distR="0">
+            <wp:extent cx="2051050" cy="2000250"/>
+            <wp:effectExtent l="0" t="0" r="6350" b="0"/>
+            <wp:docPr id="3" name="図 3" descr="キャプチャ"/>
+            <wp:cNvGraphicFramePr>
+              <a:graphicFrameLocks xmlns:a="http://schemas.openxmlformats.org/drawingml/2006/main" noChangeAspect="1"/>
+            </wp:cNvGraphicFramePr>
+            <a:graphic xmlns:a="http://schemas.openxmlformats.org/drawingml/2006/main">
+              <a:graphicData uri="http://schemas.openxmlformats.org/drawingml/2006/picture">
+                <pic:pic xmlns:pic="http://schemas.openxmlformats.org/drawingml/2006/picture">
+                  <pic:nvPicPr>
+                    <pic:cNvPr id="0" name="Picture 43" descr="キャプチャ"/>
+                    <pic:cNvPicPr>
+                      <a:picLocks noChangeAspect="1" noChangeArrowheads="1"/>
+                    </pic:cNvPicPr>
+                  </pic:nvPicPr>
+                  <pic:blipFill>
+                    <a:blip r:embed="rId42">
+                      <a:extLst>
+                        <a:ext uri="{28A0092B-C50C-407E-A947-70E740481C1C}">
+                          <a14:useLocalDpi xmlns:a14="http://schemas.microsoft.com/office/drawing/2010/main" val="0"/>
+                        </a:ext>
+                      </a:extLst>
+                    </a:blip>
+                    <a:srcRect/>
+                    <a:stretch>
+                      <a:fillRect/>
+                    </a:stretch>
+                  </pic:blipFill>
+                  <pic:spPr bwMode="auto">
+                    <a:xfrm>
+                      <a:off x="0" y="0"/>
+                      <a:ext cx="2051050" cy="2000250"/>
+                    </a:xfrm>
+                    <a:prstGeom prst="rect">
+                      <a:avLst/>
+                    </a:prstGeom>
+                    <a:noFill/>
+                    <a:ln>
+                      <a:noFill/>
+                    </a:ln>
+                  </pic:spPr>
+                </pic:pic>
+              </a:graphicData>
+            </a:graphic>
+          </wp:inline>
+        </w:drawing>
+      </w:r>
+    </w:p>
+    <w:p/>
+    <w:p/>
+    <w:p/>
+    <w:p/>
+    <w:p/>
+    <w:p>
+      <w:pPr>
+        <w:pStyle w:val="a5"/>
+        <w:numPr>
+          <w:ilvl w:val="0"/>
+          <w:numId w:val="2"/>
+        </w:numPr>
+        <w:ind w:leftChars="0"/>
+        <w:rPr>
+          <w:b/>
+        </w:rPr>
+      </w:pPr>
+      <w:r>
+        <w:rPr>
+          <w:rFonts w:hint="eastAsia"/>
+          <w:b/>
+        </w:rPr>
+        <w:t>Z</w:t>
+      </w:r>
+      <w:r>
+        <w:rPr>
+          <w:b/>
+        </w:rPr>
+        <w:t>-index</w:t>
+      </w:r>
+      <w:r>
+        <w:rPr>
+          <w:rFonts w:hint="eastAsia"/>
+          <w:b/>
+        </w:rPr>
+        <w:t xml:space="preserve"> function</w:t>
+      </w:r>
+    </w:p>
+    <w:p>
+      <w:pPr>
+        <w:rPr>
+          <w:b/>
+        </w:rPr>
+      </w:pPr>
+    </w:p>
+    <w:p>
+      <w:r>
+        <w:t xml:space="preserve">Usually, CT-images is 3D volume data. </w:t>
+      </w:r>
+    </w:p>
+    <w:p>
+      <w:r>
+        <w:t>You can change z-index by index slide bar or spin box.</w:t>
+      </w:r>
+    </w:p>
+    <w:p/>
+    <w:p>
+      <w:r>
+        <w:rPr>
+          <w:noProof/>
+        </w:rPr>
+        <w:drawing>
+          <wp:inline distT="0" distB="0" distL="0" distR="0">
+            <wp:extent cx="3930650" cy="1752600"/>
+            <wp:effectExtent l="0" t="0" r="0" b="0"/>
+            <wp:docPr id="2" name="図 2" descr="z-index"/>
+            <wp:cNvGraphicFramePr>
+              <a:graphicFrameLocks xmlns:a="http://schemas.openxmlformats.org/drawingml/2006/main" noChangeAspect="1"/>
+            </wp:cNvGraphicFramePr>
+            <a:graphic xmlns:a="http://schemas.openxmlformats.org/drawingml/2006/main">
+              <a:graphicData uri="http://schemas.openxmlformats.org/drawingml/2006/picture">
+                <pic:pic xmlns:pic="http://schemas.openxmlformats.org/drawingml/2006/picture">
+                  <pic:nvPicPr>
+                    <pic:cNvPr id="0" name="Picture 44" descr="z-index"/>
+                    <pic:cNvPicPr>
+                      <a:picLocks noChangeAspect="1" noChangeArrowheads="1"/>
+                    </pic:cNvPicPr>
+                  </pic:nvPicPr>
+                  <pic:blipFill>
+                    <a:blip r:embed="rId43">
+                      <a:extLst>
+                        <a:ext uri="{28A0092B-C50C-407E-A947-70E740481C1C}">
+                          <a14:useLocalDpi xmlns:a14="http://schemas.microsoft.com/office/drawing/2010/main" val="0"/>
+                        </a:ext>
+                      </a:extLst>
+                    </a:blip>
+                    <a:srcRect t="14520" r="9370"/>
+                    <a:stretch>
+                      <a:fillRect/>
+                    </a:stretch>
+                  </pic:blipFill>
+                  <pic:spPr bwMode="auto">
+                    <a:xfrm>
+                      <a:off x="0" y="0"/>
+                      <a:ext cx="3930650" cy="1752600"/>
+                    </a:xfrm>
+                    <a:prstGeom prst="rect">
+                      <a:avLst/>
+                    </a:prstGeom>
+                    <a:noFill/>
+                    <a:ln>
+                      <a:noFill/>
+                    </a:ln>
+                  </pic:spPr>
+                </pic:pic>
+              </a:graphicData>
+            </a:graphic>
+          </wp:inline>
+        </w:drawing>
+      </w:r>
+    </w:p>
+    <w:p>
+      <w:pPr>
+        <w:rPr>
+          <w:rFonts w:hint="eastAsia"/>
+          <w:b/>
+        </w:rPr>
+      </w:pPr>
+    </w:p>
+    <w:p>
+      <w:pPr>
+        <w:widowControl/>
+        <w:jc w:val="left"/>
+      </w:pPr>
+      <w:r>
+        <w:br w:type="page"/>
+      </w:r>
+    </w:p>
+    <w:p>
+      <w:pPr>
         <w:rPr>
           <w:b/>
           <w:color w:val="5B9BD5" w:themeColor="accent1"/>
           <w:sz w:val="32"/>
         </w:rPr>
+      </w:pPr>
+      <w:r>
+        <w:rPr>
+          <w:rFonts w:hint="eastAsia"/>
+          <w:b/>
+          <w:color w:val="5B9BD5" w:themeColor="accent1"/>
+          <w:sz w:val="32"/>
+        </w:rPr>
+        <w:lastRenderedPageBreak/>
+        <w:t>9</w:t>
+      </w:r>
+      <w:r>
+        <w:rPr>
+          <w:rFonts w:hint="eastAsia"/>
+          <w:b/>
+          <w:color w:val="5B9BD5" w:themeColor="accent1"/>
+          <w:sz w:val="32"/>
+        </w:rPr>
+        <w:t xml:space="preserve">. </w:t>
+      </w:r>
+      <w:r>
+        <w:rPr>
+          <w:b/>
+          <w:color w:val="5B9BD5" w:themeColor="accent1"/>
+          <w:sz w:val="32"/>
+        </w:rPr>
         <w:t>Save data</w:t>
       </w:r>
     </w:p>
@@ -3349,19 +3940,12 @@
         <w:rPr>
           <w:b/>
         </w:rPr>
-        <w:t xml:space="preserve"> </w:t>
-      </w:r>
-      <w:r>
-        <w:rPr>
-          <w:b/>
-        </w:rPr>
-        <w:t>Name and save your label data</w:t>
-      </w:r>
-    </w:p>
-    <w:p>
-      <w:pPr>
-        <w:rPr>
-          <w:rFonts w:hint="eastAsia"/>
+        <w:t xml:space="preserve"> Name and save your label data</w:t>
+      </w:r>
+    </w:p>
+    <w:p>
+      <w:pPr>
+        <w:rPr>
           <w:b/>
         </w:rPr>
       </w:pPr>
@@ -3395,27 +3979,19 @@
     </w:p>
     <w:p/>
     <w:p>
-      <w:pPr>
-        <w:rPr>
-          <w:rFonts w:hint="eastAsia"/>
-        </w:rPr>
-      </w:pPr>
       <w:r>
         <w:pict>
-          <v:shape id="_x0000_i1048" type="#_x0000_t75" style="width:351.5pt;height:80pt">
-            <v:imagedata r:id="rId39" o:title="save" cropbottom="29626f"/>
+          <v:shape id="_x0000_i1036" type="#_x0000_t75" style="width:351.5pt;height:80pt">
+            <v:imagedata r:id="rId44" o:title="save" cropbottom="29626f"/>
           </v:shape>
         </w:pict>
       </w:r>
     </w:p>
     <w:p>
       <w:r>
-        <w:rPr>
-          <w:rFonts w:hint="eastAsia"/>
-        </w:rPr>
         <w:pict>
-          <v:shape id="_x0000_i1049" type="#_x0000_t75" style="width:415.15pt;height:182.5pt">
-            <v:imagedata r:id="rId40" o:title="save2" croptop="24158f"/>
+          <v:shape id="_x0000_i1037" type="#_x0000_t75" style="width:415.15pt;height:182.5pt">
+            <v:imagedata r:id="rId45" o:title="save2" croptop="24158f"/>
           </v:shape>
         </w:pict>
       </w:r>
@@ -3431,36 +4007,20 @@
           <w:rFonts w:hint="eastAsia"/>
           <w:b/>
         </w:rPr>
-        <w:lastRenderedPageBreak/>
         <w:t>8.1</w:t>
       </w:r>
       <w:r>
         <w:rPr>
           <w:b/>
         </w:rPr>
-        <w:t xml:space="preserve"> </w:t>
-      </w:r>
-      <w:r>
-        <w:rPr>
-          <w:b/>
-        </w:rPr>
-        <w:t xml:space="preserve">Complete to save your </w:t>
-      </w:r>
-      <w:r>
-        <w:rPr>
-          <w:b/>
-        </w:rPr>
-        <w:t>label data</w:t>
-      </w:r>
-    </w:p>
-    <w:p>
-      <w:r>
-        <w:rPr>
-          <w:rFonts w:hint="eastAsia"/>
-        </w:rPr>
+        <w:t xml:space="preserve"> Complete to save your label data</w:t>
+      </w:r>
+    </w:p>
+    <w:p>
+      <w:r>
         <w:pict>
-          <v:shape id="_x0000_i1050" type="#_x0000_t75" style="width:424.7pt;height:63.2pt">
-            <v:imagedata r:id="rId41" o:title="save3"/>
+          <v:shape id="_x0000_i1038" type="#_x0000_t75" style="width:424.7pt;height:63.2pt">
+            <v:imagedata r:id="rId46" o:title="save3"/>
           </v:shape>
         </w:pict>
       </w:r>
@@ -3496,11 +4056,6 @@
       </w:r>
     </w:p>
     <w:p>
-      <w:pPr>
-        <w:rPr>
-          <w:rFonts w:hint="eastAsia"/>
-        </w:rPr>
-      </w:pPr>
       <w:r>
         <w:t>.</w:t>
       </w:r>
@@ -3514,7 +4069,7 @@
       </w:r>
     </w:p>
     <w:sectPr>
-      <w:headerReference w:type="default" r:id="rId42"/>
+      <w:headerReference w:type="default" r:id="rId47"/>
       <w:pgSz w:w="11906" w:h="16838"/>
       <w:pgMar w:top="1985" w:right="1701" w:bottom="1701" w:left="1701" w:header="851" w:footer="992" w:gutter="0"/>
       <w:pgNumType w:start="0"/>
@@ -3574,6 +4129,7 @@
         <w:docPartUnique/>
       </w:docPartObj>
     </w:sdtPr>
+    <w:sdtEndPr/>
     <w:sdtContent>
       <w:p>
         <w:pPr>
@@ -4865,7 +5421,7 @@
 </file>
 
 <file path=customXml/itemProps2.xml><?xml version="1.0" encoding="utf-8"?>
-<ds:datastoreItem xmlns:ds="http://schemas.openxmlformats.org/officeDocument/2006/customXml" ds:itemID="{5C87A9C8-12E7-4CF9-AC8B-F8A82BE8915A}">
+<ds:datastoreItem xmlns:ds="http://schemas.openxmlformats.org/officeDocument/2006/customXml" ds:itemID="{D2AAB28C-CB31-45F6-8096-FCAB83C9BE76}">
   <ds:schemaRefs>
     <ds:schemaRef ds:uri="http://schemas.openxmlformats.org/officeDocument/2006/bibliography"/>
   </ds:schemaRefs>

</xml_diff>